<commit_message>
add table 1 rough draft
</commit_message>
<xml_diff>
--- a/b-asc_gwas_manuscript_word.docx
+++ b/b-asc_gwas_manuscript_word.docx
@@ -1594,6 +1594,2213 @@
         <w:t xml:space="preserve">). ROSMAP participants that met inclusion for analysis had comparatively less B-ASC pathology (P-value = 0.002): 411 (34.5%) had no B-ASC, 408 (34.3%) had mild B-ASC, 286 (24.0%) had moderate B-ASC, and 85 (7.1%) had severe B-ASC. NACC participants were also significantly more likely to be male (50.2% vs. 32.5%, P-value &lt; 0.001) and had younger ages at death on average (mean age of death 81.9 vs. 89.6, P-value &lt; 0.001) compared to ROSMAP participants. These comparative differences in the cohort demographics largely held in the secondary analysis that included only participants whose ages of death were eighty years or above, with the caveat that the difference in mean age of death was smaller between NACC and ROSMAP (87.7 vs. 90.7, P-value &lt; 0.001).</w:t>
       </w:r>
     </w:p>
+    <w:tbl xmlns:w="http://schemas.openxmlformats.org/wordprocessingml/2006/main" xmlns:r="http://schemas.openxmlformats.org/officeDocument/2006/relationships" xmlns:w14="http://schemas.microsoft.com/office/word/2010/wordml" xmlns:wp="http://schemas.openxmlformats.org/drawingml/2006/wordprocessingDrawing" xmlns:a="http://schemas.openxmlformats.org/drawingml/2006/main" xmlns:pic="http://schemas.openxmlformats.org/drawingml/2006/picture">
+      <w:tblPr>
+        NA"/&gt;
+        <w:tblLayout w:type="fixed"/>
+        <w:jc w:val="center"/>
+        <w:tblLook w:firstRow="1" w:lastRow="0" w:firstColumn="0" w:lastColumn="0" w:noHBand="0" w:noVBand="1"/>
+      </w:tblPr>
+      <w:tblGrid>
+        <w:gridCol w:w="1853"/>
+        <w:gridCol w:w="2438"/>
+        <w:gridCol w:w="1911"/>
+        <w:gridCol w:w="1632"/>
+        <w:gridCol w:w="1911"/>
+        <w:gridCol w:w="1982"/>
+      </w:tblGrid>
+      <w:tr>
+        <w:trPr>
+          <w:cantSplit/>
+          <w:trHeight w:val="594" w:hRule="auto"/>
+          <w:tblHeader/>
+        </w:trPr>
+        <w:tc>
+          <w:tcPr>
+            <w:tcBorders>
+              <w:bottom w:val="single" w:sz="16" w:space="0" w:color="666666"/>
+              <w:top w:val="single" w:sz="16" w:space="0" w:color="666666"/>
+            </w:tcBorders>
+            <w:shd w:val="clear" w:color="auto" w:fill="FFFFFF"/>
+            <w:tcMar>
+              <w:top w:w="0" w:type="dxa"/>
+              <w:bottom w:w="0" w:type="dxa"/>
+              <w:left w:w="0" w:type="dxa"/>
+              <w:right w:w="0" w:type="dxa"/>
+            </w:tcMar>
+            <w:vAlign w:val="center"/>
+          </w:tcPr>
+          <w:p>
+            <w:pPr>
+              <w:jc w:val="left"/>
+              <w:spacing w:after="40" w:before="40" w:line="240"/>
+              <w:ind w:firstLine="0" w:left="40" w:right="40"/>
+            </w:pPr>
+            <w:r xmlns:w="http://schemas.openxmlformats.org/wordprocessingml/2006/main" xmlns:wp="http://schemas.openxmlformats.org/drawingml/2006/wordprocessingDrawing" xmlns:r="http://schemas.openxmlformats.org/officeDocument/2006/relationships" xmlns:w14="http://schemas.microsoft.com/office/word/2010/wordml">
+              <w:rPr>
+                <w:rFonts w:ascii="DejaVu Sans" w:hAnsi="DejaVu Sans" w:eastAsia="DejaVu Sans" w:cs="DejaVu Sans"/>
+                <w:sz w:val="22"/>
+                <w:szCs w:val="22"/>
+                <w:color w:val="000000"/>
+              </w:rPr>
+              <w:t xml:space="preserve">Variable</w:t>
+            </w:r>
+          </w:p>
+        </w:tc>
+        <w:tc>
+          <w:tcPr>
+            <w:tcBorders>
+              <w:bottom w:val="single" w:sz="16" w:space="0" w:color="666666"/>
+              <w:top w:val="single" w:sz="16" w:space="0" w:color="666666"/>
+            </w:tcBorders>
+            <w:shd w:val="clear" w:color="auto" w:fill="FFFFFF"/>
+            <w:tcMar>
+              <w:top w:w="0" w:type="dxa"/>
+              <w:bottom w:w="0" w:type="dxa"/>
+              <w:left w:w="0" w:type="dxa"/>
+              <w:right w:w="0" w:type="dxa"/>
+            </w:tcMar>
+            <w:vAlign w:val="center"/>
+          </w:tcPr>
+          <w:p>
+            <w:pPr>
+              <w:jc w:val="left"/>
+              <w:spacing w:after="40" w:before="40" w:line="240"/>
+              <w:ind w:firstLine="0" w:left="40" w:right="40"/>
+            </w:pPr>
+            <w:r xmlns:w="http://schemas.openxmlformats.org/wordprocessingml/2006/main" xmlns:wp="http://schemas.openxmlformats.org/drawingml/2006/wordprocessingDrawing" xmlns:r="http://schemas.openxmlformats.org/officeDocument/2006/relationships" xmlns:w14="http://schemas.microsoft.com/office/word/2010/wordml">
+              <w:rPr>
+                <w:rFonts w:ascii="DejaVu Sans" w:hAnsi="DejaVu Sans" w:eastAsia="DejaVu Sans" w:cs="DejaVu Sans"/>
+                <w:sz w:val="22"/>
+                <w:szCs w:val="22"/>
+                <w:color w:val="000000"/>
+              </w:rPr>
+              <w:t xml:space="preserve">Labels</w:t>
+            </w:r>
+          </w:p>
+        </w:tc>
+        <w:tc>
+          <w:tcPr>
+            <w:tcBorders>
+              <w:bottom w:val="single" w:sz="16" w:space="0" w:color="666666"/>
+              <w:top w:val="single" w:sz="16" w:space="0" w:color="666666"/>
+            </w:tcBorders>
+            <w:shd w:val="clear" w:color="auto" w:fill="FFFFFF"/>
+            <w:tcMar>
+              <w:top w:w="0" w:type="dxa"/>
+              <w:bottom w:w="0" w:type="dxa"/>
+              <w:left w:w="0" w:type="dxa"/>
+              <w:right w:w="0" w:type="dxa"/>
+            </w:tcMar>
+            <w:vAlign w:val="center"/>
+          </w:tcPr>
+          <w:p>
+            <w:pPr>
+              <w:jc w:val="left"/>
+              <w:spacing w:after="40" w:before="40" w:line="240"/>
+              <w:ind w:firstLine="0" w:left="40" w:right="40"/>
+            </w:pPr>
+            <w:r xmlns:w="http://schemas.openxmlformats.org/wordprocessingml/2006/main" xmlns:wp="http://schemas.openxmlformats.org/drawingml/2006/wordprocessingDrawing" xmlns:r="http://schemas.openxmlformats.org/officeDocument/2006/relationships" xmlns:w14="http://schemas.microsoft.com/office/word/2010/wordml">
+              <w:rPr>
+                <w:rFonts w:ascii="DejaVu Sans" w:hAnsi="DejaVu Sans" w:eastAsia="DejaVu Sans" w:cs="DejaVu Sans"/>
+                <w:sz w:val="22"/>
+                <w:szCs w:val="22"/>
+                <w:color w:val="000000"/>
+              </w:rPr>
+              <w:t xml:space="preserve">Overall</w:t>
+            </w:r>
+          </w:p>
+        </w:tc>
+        <w:tc>
+          <w:tcPr>
+            <w:tcBorders>
+              <w:bottom w:val="single" w:sz="16" w:space="0" w:color="666666"/>
+              <w:top w:val="single" w:sz="16" w:space="0" w:color="666666"/>
+            </w:tcBorders>
+            <w:shd w:val="clear" w:color="auto" w:fill="FFFFFF"/>
+            <w:tcMar>
+              <w:top w:w="0" w:type="dxa"/>
+              <w:bottom w:w="0" w:type="dxa"/>
+              <w:left w:w="0" w:type="dxa"/>
+              <w:right w:w="0" w:type="dxa"/>
+            </w:tcMar>
+            <w:vAlign w:val="center"/>
+          </w:tcPr>
+          <w:p>
+            <w:pPr>
+              <w:jc w:val="left"/>
+              <w:spacing w:after="40" w:before="40" w:line="240"/>
+              <w:ind w:firstLine="0" w:left="40" w:right="40"/>
+            </w:pPr>
+            <w:r xmlns:w="http://schemas.openxmlformats.org/wordprocessingml/2006/main" xmlns:wp="http://schemas.openxmlformats.org/drawingml/2006/wordprocessingDrawing" xmlns:r="http://schemas.openxmlformats.org/officeDocument/2006/relationships" xmlns:w14="http://schemas.microsoft.com/office/word/2010/wordml">
+              <w:rPr>
+                <w:rFonts w:ascii="DejaVu Sans" w:hAnsi="DejaVu Sans" w:eastAsia="DejaVu Sans" w:cs="DejaVu Sans"/>
+                <w:sz w:val="22"/>
+                <w:szCs w:val="22"/>
+                <w:color w:val="000000"/>
+              </w:rPr>
+              <w:t xml:space="preserve">ADNI</w:t>
+            </w:r>
+          </w:p>
+        </w:tc>
+        <w:tc>
+          <w:tcPr>
+            <w:tcBorders>
+              <w:bottom w:val="single" w:sz="16" w:space="0" w:color="666666"/>
+              <w:top w:val="single" w:sz="16" w:space="0" w:color="666666"/>
+            </w:tcBorders>
+            <w:shd w:val="clear" w:color="auto" w:fill="FFFFFF"/>
+            <w:tcMar>
+              <w:top w:w="0" w:type="dxa"/>
+              <w:bottom w:w="0" w:type="dxa"/>
+              <w:left w:w="0" w:type="dxa"/>
+              <w:right w:w="0" w:type="dxa"/>
+            </w:tcMar>
+            <w:vAlign w:val="center"/>
+          </w:tcPr>
+          <w:p>
+            <w:pPr>
+              <w:jc w:val="left"/>
+              <w:spacing w:after="40" w:before="40" w:line="240"/>
+              <w:ind w:firstLine="0" w:left="40" w:right="40"/>
+            </w:pPr>
+            <w:r xmlns:w="http://schemas.openxmlformats.org/wordprocessingml/2006/main" xmlns:wp="http://schemas.openxmlformats.org/drawingml/2006/wordprocessingDrawing" xmlns:r="http://schemas.openxmlformats.org/officeDocument/2006/relationships" xmlns:w14="http://schemas.microsoft.com/office/word/2010/wordml">
+              <w:rPr>
+                <w:rFonts w:ascii="DejaVu Sans" w:hAnsi="DejaVu Sans" w:eastAsia="DejaVu Sans" w:cs="DejaVu Sans"/>
+                <w:sz w:val="22"/>
+                <w:szCs w:val="22"/>
+                <w:color w:val="000000"/>
+              </w:rPr>
+              <w:t xml:space="preserve">NACC/ADGC</w:t>
+            </w:r>
+          </w:p>
+        </w:tc>
+        <w:tc>
+          <w:tcPr>
+            <w:tcBorders>
+              <w:bottom w:val="single" w:sz="16" w:space="0" w:color="666666"/>
+              <w:top w:val="single" w:sz="16" w:space="0" w:color="666666"/>
+            </w:tcBorders>
+            <w:shd w:val="clear" w:color="auto" w:fill="FFFFFF"/>
+            <w:tcMar>
+              <w:top w:w="0" w:type="dxa"/>
+              <w:bottom w:w="0" w:type="dxa"/>
+              <w:left w:w="0" w:type="dxa"/>
+              <w:right w:w="0" w:type="dxa"/>
+            </w:tcMar>
+            <w:vAlign w:val="center"/>
+          </w:tcPr>
+          <w:p>
+            <w:pPr>
+              <w:jc w:val="left"/>
+              <w:spacing w:after="40" w:before="40" w:line="240"/>
+              <w:ind w:firstLine="0" w:left="40" w:right="40"/>
+            </w:pPr>
+            <w:r xmlns:w="http://schemas.openxmlformats.org/wordprocessingml/2006/main" xmlns:wp="http://schemas.openxmlformats.org/drawingml/2006/wordprocessingDrawing" xmlns:r="http://schemas.openxmlformats.org/officeDocument/2006/relationships" xmlns:w14="http://schemas.microsoft.com/office/word/2010/wordml">
+              <w:rPr>
+                <w:rFonts w:ascii="DejaVu Sans" w:hAnsi="DejaVu Sans" w:eastAsia="DejaVu Sans" w:cs="DejaVu Sans"/>
+                <w:sz w:val="22"/>
+                <w:szCs w:val="22"/>
+                <w:color w:val="000000"/>
+              </w:rPr>
+              <w:t xml:space="preserve">ROSMAP</w:t>
+            </w:r>
+          </w:p>
+        </w:tc>
+      </w:tr>
+      <w:tr>
+        <w:trPr>
+          <w:cantSplit/>
+          <w:trHeight w:val="577" w:hRule="auto"/>
+        </w:trPr>
+        <w:tc>
+          <w:tcPr>
+            <w:tcBorders/>
+            <w:shd w:val="clear" w:color="auto" w:fill="FFFFFF"/>
+            <w:tcMar>
+              <w:top w:w="0" w:type="dxa"/>
+              <w:bottom w:w="0" w:type="dxa"/>
+              <w:left w:w="0" w:type="dxa"/>
+              <w:right w:w="0" w:type="dxa"/>
+            </w:tcMar>
+            <w:vAlign w:val="center"/>
+          </w:tcPr>
+          <w:p>
+            <w:pPr>
+              <w:jc w:val="left"/>
+              <w:spacing w:after="40" w:before="40" w:line="240"/>
+              <w:ind w:firstLine="0" w:left="40" w:right="40"/>
+            </w:pPr>
+            <w:r xmlns:w="http://schemas.openxmlformats.org/wordprocessingml/2006/main" xmlns:wp="http://schemas.openxmlformats.org/drawingml/2006/wordprocessingDrawing" xmlns:r="http://schemas.openxmlformats.org/officeDocument/2006/relationships" xmlns:w14="http://schemas.microsoft.com/office/word/2010/wordml">
+              <w:rPr>
+                <w:rFonts w:ascii="DejaVu Sans" w:hAnsi="DejaVu Sans" w:eastAsia="DejaVu Sans" w:cs="DejaVu Sans"/>
+                <w:sz w:val="22"/>
+                <w:szCs w:val="22"/>
+                <w:color w:val="000000"/>
+              </w:rPr>
+              <w:t xml:space="preserve">B-ASC</w:t>
+            </w:r>
+          </w:p>
+        </w:tc>
+        <w:tc>
+          <w:tcPr>
+            <w:tcBorders/>
+            <w:shd w:val="clear" w:color="auto" w:fill="FFFFFF"/>
+            <w:tcMar>
+              <w:top w:w="0" w:type="dxa"/>
+              <w:bottom w:w="0" w:type="dxa"/>
+              <w:left w:w="0" w:type="dxa"/>
+              <w:right w:w="0" w:type="dxa"/>
+            </w:tcMar>
+            <w:vAlign w:val="center"/>
+          </w:tcPr>
+          <w:p>
+            <w:pPr>
+              <w:jc w:val="left"/>
+              <w:spacing w:after="40" w:before="40" w:line="240"/>
+              <w:ind w:firstLine="0" w:left="40" w:right="40"/>
+            </w:pPr>
+            <w:r xmlns:w="http://schemas.openxmlformats.org/wordprocessingml/2006/main" xmlns:wp="http://schemas.openxmlformats.org/drawingml/2006/wordprocessingDrawing" xmlns:r="http://schemas.openxmlformats.org/officeDocument/2006/relationships" xmlns:w14="http://schemas.microsoft.com/office/word/2010/wordml">
+              <w:rPr>
+                <w:rFonts w:ascii="DejaVu Sans" w:hAnsi="DejaVu Sans" w:eastAsia="DejaVu Sans" w:cs="DejaVu Sans"/>
+                <w:sz w:val="22"/>
+                <w:szCs w:val="22"/>
+                <w:color w:val="000000"/>
+              </w:rPr>
+              <w:t xml:space="preserve"/>
+            </w:r>
+          </w:p>
+        </w:tc>
+        <w:tc>
+          <w:tcPr>
+            <w:tcBorders/>
+            <w:shd w:val="clear" w:color="auto" w:fill="FFFFFF"/>
+            <w:tcMar>
+              <w:top w:w="0" w:type="dxa"/>
+              <w:bottom w:w="0" w:type="dxa"/>
+              <w:left w:w="0" w:type="dxa"/>
+              <w:right w:w="0" w:type="dxa"/>
+            </w:tcMar>
+            <w:vAlign w:val="center"/>
+          </w:tcPr>
+          <w:p>
+            <w:pPr>
+              <w:jc w:val="left"/>
+              <w:spacing w:after="40" w:before="40" w:line="240"/>
+              <w:ind w:firstLine="0" w:left="40" w:right="40"/>
+            </w:pPr>
+            <w:r xmlns:w="http://schemas.openxmlformats.org/wordprocessingml/2006/main" xmlns:wp="http://schemas.openxmlformats.org/drawingml/2006/wordprocessingDrawing" xmlns:r="http://schemas.openxmlformats.org/officeDocument/2006/relationships" xmlns:w14="http://schemas.microsoft.com/office/word/2010/wordml">
+              <w:rPr>
+                <w:rFonts w:ascii="DejaVu Sans" w:hAnsi="DejaVu Sans" w:eastAsia="DejaVu Sans" w:cs="DejaVu Sans"/>
+                <w:sz w:val="22"/>
+                <w:szCs w:val="22"/>
+                <w:color w:val="000000"/>
+              </w:rPr>
+              <w:t xml:space="preserve"/>
+            </w:r>
+          </w:p>
+        </w:tc>
+        <w:tc>
+          <w:tcPr>
+            <w:tcBorders/>
+            <w:shd w:val="clear" w:color="auto" w:fill="FFFFFF"/>
+            <w:tcMar>
+              <w:top w:w="0" w:type="dxa"/>
+              <w:bottom w:w="0" w:type="dxa"/>
+              <w:left w:w="0" w:type="dxa"/>
+              <w:right w:w="0" w:type="dxa"/>
+            </w:tcMar>
+            <w:vAlign w:val="center"/>
+          </w:tcPr>
+          <w:p>
+            <w:pPr>
+              <w:jc w:val="left"/>
+              <w:spacing w:after="40" w:before="40" w:line="240"/>
+              <w:ind w:firstLine="0" w:left="40" w:right="40"/>
+            </w:pPr>
+            <w:r xmlns:w="http://schemas.openxmlformats.org/wordprocessingml/2006/main" xmlns:wp="http://schemas.openxmlformats.org/drawingml/2006/wordprocessingDrawing" xmlns:r="http://schemas.openxmlformats.org/officeDocument/2006/relationships" xmlns:w14="http://schemas.microsoft.com/office/word/2010/wordml">
+              <w:rPr>
+                <w:rFonts w:ascii="DejaVu Sans" w:hAnsi="DejaVu Sans" w:eastAsia="DejaVu Sans" w:cs="DejaVu Sans"/>
+                <w:sz w:val="22"/>
+                <w:szCs w:val="22"/>
+                <w:color w:val="000000"/>
+              </w:rPr>
+              <w:t xml:space="preserve"/>
+            </w:r>
+          </w:p>
+        </w:tc>
+        <w:tc>
+          <w:tcPr>
+            <w:tcBorders/>
+            <w:shd w:val="clear" w:color="auto" w:fill="FFFFFF"/>
+            <w:tcMar>
+              <w:top w:w="0" w:type="dxa"/>
+              <w:bottom w:w="0" w:type="dxa"/>
+              <w:left w:w="0" w:type="dxa"/>
+              <w:right w:w="0" w:type="dxa"/>
+            </w:tcMar>
+            <w:vAlign w:val="center"/>
+          </w:tcPr>
+          <w:p>
+            <w:pPr>
+              <w:jc w:val="left"/>
+              <w:spacing w:after="40" w:before="40" w:line="240"/>
+              <w:ind w:firstLine="0" w:left="40" w:right="40"/>
+            </w:pPr>
+            <w:r xmlns:w="http://schemas.openxmlformats.org/wordprocessingml/2006/main" xmlns:wp="http://schemas.openxmlformats.org/drawingml/2006/wordprocessingDrawing" xmlns:r="http://schemas.openxmlformats.org/officeDocument/2006/relationships" xmlns:w14="http://schemas.microsoft.com/office/word/2010/wordml">
+              <w:rPr>
+                <w:rFonts w:ascii="DejaVu Sans" w:hAnsi="DejaVu Sans" w:eastAsia="DejaVu Sans" w:cs="DejaVu Sans"/>
+                <w:sz w:val="22"/>
+                <w:szCs w:val="22"/>
+                <w:color w:val="000000"/>
+              </w:rPr>
+              <w:t xml:space="preserve"/>
+            </w:r>
+          </w:p>
+        </w:tc>
+        <w:tc>
+          <w:tcPr>
+            <w:tcBorders/>
+            <w:shd w:val="clear" w:color="auto" w:fill="FFFFFF"/>
+            <w:tcMar>
+              <w:top w:w="0" w:type="dxa"/>
+              <w:bottom w:w="0" w:type="dxa"/>
+              <w:left w:w="0" w:type="dxa"/>
+              <w:right w:w="0" w:type="dxa"/>
+            </w:tcMar>
+            <w:vAlign w:val="center"/>
+          </w:tcPr>
+          <w:p>
+            <w:pPr>
+              <w:jc w:val="left"/>
+              <w:spacing w:after="40" w:before="40" w:line="240"/>
+              <w:ind w:firstLine="0" w:left="40" w:right="40"/>
+            </w:pPr>
+            <w:r xmlns:w="http://schemas.openxmlformats.org/wordprocessingml/2006/main" xmlns:wp="http://schemas.openxmlformats.org/drawingml/2006/wordprocessingDrawing" xmlns:r="http://schemas.openxmlformats.org/officeDocument/2006/relationships" xmlns:w14="http://schemas.microsoft.com/office/word/2010/wordml">
+              <w:rPr>
+                <w:rFonts w:ascii="DejaVu Sans" w:hAnsi="DejaVu Sans" w:eastAsia="DejaVu Sans" w:cs="DejaVu Sans"/>
+                <w:sz w:val="22"/>
+                <w:szCs w:val="22"/>
+                <w:color w:val="000000"/>
+              </w:rPr>
+              <w:t xml:space="preserve"/>
+            </w:r>
+          </w:p>
+        </w:tc>
+      </w:tr>
+      <w:tr>
+        <w:trPr>
+          <w:cantSplit/>
+          <w:trHeight w:val="607" w:hRule="auto"/>
+        </w:trPr>
+        <w:tc>
+          <w:tcPr>
+            <w:tcBorders/>
+            <w:shd w:val="clear" w:color="auto" w:fill="FFFFFF"/>
+            <w:tcMar>
+              <w:top w:w="0" w:type="dxa"/>
+              <w:bottom w:w="0" w:type="dxa"/>
+              <w:left w:w="0" w:type="dxa"/>
+              <w:right w:w="0" w:type="dxa"/>
+            </w:tcMar>
+            <w:vAlign w:val="center"/>
+          </w:tcPr>
+          <w:p>
+            <w:pPr>
+              <w:jc w:val="left"/>
+              <w:spacing w:after="40" w:before="40" w:line="240"/>
+              <w:ind w:firstLine="0" w:left="40" w:right="40"/>
+            </w:pPr>
+            <w:r xmlns:w="http://schemas.openxmlformats.org/wordprocessingml/2006/main" xmlns:wp="http://schemas.openxmlformats.org/drawingml/2006/wordprocessingDrawing" xmlns:r="http://schemas.openxmlformats.org/officeDocument/2006/relationships" xmlns:w14="http://schemas.microsoft.com/office/word/2010/wordml">
+              <w:rPr>
+                <w:rFonts w:ascii="DejaVu Sans" w:hAnsi="DejaVu Sans" w:eastAsia="DejaVu Sans" w:cs="DejaVu Sans"/>
+                <w:sz w:val="22"/>
+                <w:szCs w:val="22"/>
+                <w:color w:val="000000"/>
+              </w:rPr>
+              <w:t xml:space="preserve"/>
+            </w:r>
+          </w:p>
+        </w:tc>
+        <w:tc>
+          <w:tcPr>
+            <w:tcBorders/>
+            <w:shd w:val="clear" w:color="auto" w:fill="FFFFFF"/>
+            <w:tcMar>
+              <w:top w:w="0" w:type="dxa"/>
+              <w:bottom w:w="0" w:type="dxa"/>
+              <w:left w:w="0" w:type="dxa"/>
+              <w:right w:w="0" w:type="dxa"/>
+            </w:tcMar>
+            <w:vAlign w:val="center"/>
+          </w:tcPr>
+          <w:p>
+            <w:pPr>
+              <w:jc w:val="left"/>
+              <w:spacing w:after="40" w:before="40" w:line="240"/>
+              <w:ind w:firstLine="0" w:left="40" w:right="40"/>
+            </w:pPr>
+            <w:r xmlns:w="http://schemas.openxmlformats.org/wordprocessingml/2006/main" xmlns:wp="http://schemas.openxmlformats.org/drawingml/2006/wordprocessingDrawing" xmlns:r="http://schemas.openxmlformats.org/officeDocument/2006/relationships" xmlns:w14="http://schemas.microsoft.com/office/word/2010/wordml">
+              <w:rPr>
+                <w:rFonts w:ascii="DejaVu Sans" w:hAnsi="DejaVu Sans" w:eastAsia="DejaVu Sans" w:cs="DejaVu Sans"/>
+                <w:sz w:val="22"/>
+                <w:szCs w:val="22"/>
+                <w:color w:val="000000"/>
+              </w:rPr>
+              <w:t xml:space="preserve">None</w:t>
+            </w:r>
+          </w:p>
+        </w:tc>
+        <w:tc>
+          <w:tcPr>
+            <w:tcBorders/>
+            <w:shd w:val="clear" w:color="auto" w:fill="FFFFFF"/>
+            <w:tcMar>
+              <w:top w:w="0" w:type="dxa"/>
+              <w:bottom w:w="0" w:type="dxa"/>
+              <w:left w:w="0" w:type="dxa"/>
+              <w:right w:w="0" w:type="dxa"/>
+            </w:tcMar>
+            <w:vAlign w:val="center"/>
+          </w:tcPr>
+          <w:p>
+            <w:pPr>
+              <w:jc w:val="left"/>
+              <w:spacing w:after="40" w:before="40" w:line="240"/>
+              <w:ind w:firstLine="0" w:left="40" w:right="40"/>
+            </w:pPr>
+            <w:r xmlns:w="http://schemas.openxmlformats.org/wordprocessingml/2006/main" xmlns:wp="http://schemas.openxmlformats.org/drawingml/2006/wordprocessingDrawing" xmlns:r="http://schemas.openxmlformats.org/officeDocument/2006/relationships" xmlns:w14="http://schemas.microsoft.com/office/word/2010/wordml">
+              <w:rPr>
+                <w:rFonts w:ascii="DejaVu Sans" w:hAnsi="DejaVu Sans" w:eastAsia="DejaVu Sans" w:cs="DejaVu Sans"/>
+                <w:sz w:val="22"/>
+                <w:szCs w:val="22"/>
+                <w:color w:val="000000"/>
+              </w:rPr>
+              <w:t xml:space="preserve">1350 (29.2%)</w:t>
+            </w:r>
+          </w:p>
+        </w:tc>
+        <w:tc>
+          <w:tcPr>
+            <w:tcBorders/>
+            <w:shd w:val="clear" w:color="auto" w:fill="FFFFFF"/>
+            <w:tcMar>
+              <w:top w:w="0" w:type="dxa"/>
+              <w:bottom w:w="0" w:type="dxa"/>
+              <w:left w:w="0" w:type="dxa"/>
+              <w:right w:w="0" w:type="dxa"/>
+            </w:tcMar>
+            <w:vAlign w:val="center"/>
+          </w:tcPr>
+          <w:p>
+            <w:pPr>
+              <w:jc w:val="left"/>
+              <w:spacing w:after="40" w:before="40" w:line="240"/>
+              <w:ind w:firstLine="0" w:left="40" w:right="40"/>
+            </w:pPr>
+            <w:r xmlns:w="http://schemas.openxmlformats.org/wordprocessingml/2006/main" xmlns:wp="http://schemas.openxmlformats.org/drawingml/2006/wordprocessingDrawing" xmlns:r="http://schemas.openxmlformats.org/officeDocument/2006/relationships" xmlns:w14="http://schemas.microsoft.com/office/word/2010/wordml">
+              <w:rPr>
+                <w:rFonts w:ascii="DejaVu Sans" w:hAnsi="DejaVu Sans" w:eastAsia="DejaVu Sans" w:cs="DejaVu Sans"/>
+                <w:sz w:val="22"/>
+                <w:szCs w:val="22"/>
+                <w:color w:val="000000"/>
+              </w:rPr>
+              <w:t xml:space="preserve">1 (2.1%)</w:t>
+            </w:r>
+          </w:p>
+        </w:tc>
+        <w:tc>
+          <w:tcPr>
+            <w:tcBorders/>
+            <w:shd w:val="clear" w:color="auto" w:fill="FFFFFF"/>
+            <w:tcMar>
+              <w:top w:w="0" w:type="dxa"/>
+              <w:bottom w:w="0" w:type="dxa"/>
+              <w:left w:w="0" w:type="dxa"/>
+              <w:right w:w="0" w:type="dxa"/>
+            </w:tcMar>
+            <w:vAlign w:val="center"/>
+          </w:tcPr>
+          <w:p>
+            <w:pPr>
+              <w:jc w:val="left"/>
+              <w:spacing w:after="40" w:before="40" w:line="240"/>
+              <w:ind w:firstLine="0" w:left="40" w:right="40"/>
+            </w:pPr>
+            <w:r xmlns:w="http://schemas.openxmlformats.org/wordprocessingml/2006/main" xmlns:wp="http://schemas.openxmlformats.org/drawingml/2006/wordprocessingDrawing" xmlns:r="http://schemas.openxmlformats.org/officeDocument/2006/relationships" xmlns:w14="http://schemas.microsoft.com/office/word/2010/wordml">
+              <w:rPr>
+                <w:rFonts w:ascii="DejaVu Sans" w:hAnsi="DejaVu Sans" w:eastAsia="DejaVu Sans" w:cs="DejaVu Sans"/>
+                <w:sz w:val="22"/>
+                <w:szCs w:val="22"/>
+                <w:color w:val="000000"/>
+              </w:rPr>
+              <w:t xml:space="preserve">935 (27.6%)</w:t>
+            </w:r>
+          </w:p>
+        </w:tc>
+        <w:tc>
+          <w:tcPr>
+            <w:tcBorders/>
+            <w:shd w:val="clear" w:color="auto" w:fill="FFFFFF"/>
+            <w:tcMar>
+              <w:top w:w="0" w:type="dxa"/>
+              <w:bottom w:w="0" w:type="dxa"/>
+              <w:left w:w="0" w:type="dxa"/>
+              <w:right w:w="0" w:type="dxa"/>
+            </w:tcMar>
+            <w:vAlign w:val="center"/>
+          </w:tcPr>
+          <w:p>
+            <w:pPr>
+              <w:jc w:val="left"/>
+              <w:spacing w:after="40" w:before="40" w:line="240"/>
+              <w:ind w:firstLine="0" w:left="40" w:right="40"/>
+            </w:pPr>
+            <w:r xmlns:w="http://schemas.openxmlformats.org/wordprocessingml/2006/main" xmlns:wp="http://schemas.openxmlformats.org/drawingml/2006/wordprocessingDrawing" xmlns:r="http://schemas.openxmlformats.org/officeDocument/2006/relationships" xmlns:w14="http://schemas.microsoft.com/office/word/2010/wordml">
+              <w:rPr>
+                <w:rFonts w:ascii="DejaVu Sans" w:hAnsi="DejaVu Sans" w:eastAsia="DejaVu Sans" w:cs="DejaVu Sans"/>
+                <w:sz w:val="22"/>
+                <w:szCs w:val="22"/>
+                <w:color w:val="000000"/>
+              </w:rPr>
+              <w:t xml:space="preserve">414 (34.9%)</w:t>
+            </w:r>
+          </w:p>
+        </w:tc>
+      </w:tr>
+      <w:tr>
+        <w:trPr>
+          <w:cantSplit/>
+          <w:trHeight w:val="607" w:hRule="auto"/>
+        </w:trPr>
+        <w:tc>
+          <w:tcPr>
+            <w:tcBorders/>
+            <w:shd w:val="clear" w:color="auto" w:fill="FFFFFF"/>
+            <w:tcMar>
+              <w:top w:w="0" w:type="dxa"/>
+              <w:bottom w:w="0" w:type="dxa"/>
+              <w:left w:w="0" w:type="dxa"/>
+              <w:right w:w="0" w:type="dxa"/>
+            </w:tcMar>
+            <w:vAlign w:val="center"/>
+          </w:tcPr>
+          <w:p>
+            <w:pPr>
+              <w:jc w:val="left"/>
+              <w:spacing w:after="40" w:before="40" w:line="240"/>
+              <w:ind w:firstLine="0" w:left="40" w:right="40"/>
+            </w:pPr>
+            <w:r xmlns:w="http://schemas.openxmlformats.org/wordprocessingml/2006/main" xmlns:wp="http://schemas.openxmlformats.org/drawingml/2006/wordprocessingDrawing" xmlns:r="http://schemas.openxmlformats.org/officeDocument/2006/relationships" xmlns:w14="http://schemas.microsoft.com/office/word/2010/wordml">
+              <w:rPr>
+                <w:rFonts w:ascii="DejaVu Sans" w:hAnsi="DejaVu Sans" w:eastAsia="DejaVu Sans" w:cs="DejaVu Sans"/>
+                <w:sz w:val="22"/>
+                <w:szCs w:val="22"/>
+                <w:color w:val="000000"/>
+              </w:rPr>
+              <w:t xml:space="preserve"/>
+            </w:r>
+          </w:p>
+        </w:tc>
+        <w:tc>
+          <w:tcPr>
+            <w:tcBorders/>
+            <w:shd w:val="clear" w:color="auto" w:fill="FFFFFF"/>
+            <w:tcMar>
+              <w:top w:w="0" w:type="dxa"/>
+              <w:bottom w:w="0" w:type="dxa"/>
+              <w:left w:w="0" w:type="dxa"/>
+              <w:right w:w="0" w:type="dxa"/>
+            </w:tcMar>
+            <w:vAlign w:val="center"/>
+          </w:tcPr>
+          <w:p>
+            <w:pPr>
+              <w:jc w:val="left"/>
+              <w:spacing w:after="40" w:before="40" w:line="240"/>
+              <w:ind w:firstLine="0" w:left="40" w:right="40"/>
+            </w:pPr>
+            <w:r xmlns:w="http://schemas.openxmlformats.org/wordprocessingml/2006/main" xmlns:wp="http://schemas.openxmlformats.org/drawingml/2006/wordprocessingDrawing" xmlns:r="http://schemas.openxmlformats.org/officeDocument/2006/relationships" xmlns:w14="http://schemas.microsoft.com/office/word/2010/wordml">
+              <w:rPr>
+                <w:rFonts w:ascii="DejaVu Sans" w:hAnsi="DejaVu Sans" w:eastAsia="DejaVu Sans" w:cs="DejaVu Sans"/>
+                <w:sz w:val="22"/>
+                <w:szCs w:val="22"/>
+                <w:color w:val="000000"/>
+              </w:rPr>
+              <w:t xml:space="preserve">Mild</w:t>
+            </w:r>
+          </w:p>
+        </w:tc>
+        <w:tc>
+          <w:tcPr>
+            <w:tcBorders/>
+            <w:shd w:val="clear" w:color="auto" w:fill="FFFFFF"/>
+            <w:tcMar>
+              <w:top w:w="0" w:type="dxa"/>
+              <w:bottom w:w="0" w:type="dxa"/>
+              <w:left w:w="0" w:type="dxa"/>
+              <w:right w:w="0" w:type="dxa"/>
+            </w:tcMar>
+            <w:vAlign w:val="center"/>
+          </w:tcPr>
+          <w:p>
+            <w:pPr>
+              <w:jc w:val="left"/>
+              <w:spacing w:after="40" w:before="40" w:line="240"/>
+              <w:ind w:firstLine="0" w:left="40" w:right="40"/>
+            </w:pPr>
+            <w:r xmlns:w="http://schemas.openxmlformats.org/wordprocessingml/2006/main" xmlns:wp="http://schemas.openxmlformats.org/drawingml/2006/wordprocessingDrawing" xmlns:r="http://schemas.openxmlformats.org/officeDocument/2006/relationships" xmlns:w14="http://schemas.microsoft.com/office/word/2010/wordml">
+              <w:rPr>
+                <w:rFonts w:ascii="DejaVu Sans" w:hAnsi="DejaVu Sans" w:eastAsia="DejaVu Sans" w:cs="DejaVu Sans"/>
+                <w:sz w:val="22"/>
+                <w:szCs w:val="22"/>
+                <w:color w:val="000000"/>
+              </w:rPr>
+              <w:t xml:space="preserve">1459 (31.6%)</w:t>
+            </w:r>
+          </w:p>
+        </w:tc>
+        <w:tc>
+          <w:tcPr>
+            <w:tcBorders/>
+            <w:shd w:val="clear" w:color="auto" w:fill="FFFFFF"/>
+            <w:tcMar>
+              <w:top w:w="0" w:type="dxa"/>
+              <w:bottom w:w="0" w:type="dxa"/>
+              <w:left w:w="0" w:type="dxa"/>
+              <w:right w:w="0" w:type="dxa"/>
+            </w:tcMar>
+            <w:vAlign w:val="center"/>
+          </w:tcPr>
+          <w:p>
+            <w:pPr>
+              <w:jc w:val="left"/>
+              <w:spacing w:after="40" w:before="40" w:line="240"/>
+              <w:ind w:firstLine="0" w:left="40" w:right="40"/>
+            </w:pPr>
+            <w:r xmlns:w="http://schemas.openxmlformats.org/wordprocessingml/2006/main" xmlns:wp="http://schemas.openxmlformats.org/drawingml/2006/wordprocessingDrawing" xmlns:r="http://schemas.openxmlformats.org/officeDocument/2006/relationships" xmlns:w14="http://schemas.microsoft.com/office/word/2010/wordml">
+              <w:rPr>
+                <w:rFonts w:ascii="DejaVu Sans" w:hAnsi="DejaVu Sans" w:eastAsia="DejaVu Sans" w:cs="DejaVu Sans"/>
+                <w:sz w:val="22"/>
+                <w:szCs w:val="22"/>
+                <w:color w:val="000000"/>
+              </w:rPr>
+              <w:t xml:space="preserve">31 (66%)</w:t>
+            </w:r>
+          </w:p>
+        </w:tc>
+        <w:tc>
+          <w:tcPr>
+            <w:tcBorders/>
+            <w:shd w:val="clear" w:color="auto" w:fill="FFFFFF"/>
+            <w:tcMar>
+              <w:top w:w="0" w:type="dxa"/>
+              <w:bottom w:w="0" w:type="dxa"/>
+              <w:left w:w="0" w:type="dxa"/>
+              <w:right w:w="0" w:type="dxa"/>
+            </w:tcMar>
+            <w:vAlign w:val="center"/>
+          </w:tcPr>
+          <w:p>
+            <w:pPr>
+              <w:jc w:val="left"/>
+              <w:spacing w:after="40" w:before="40" w:line="240"/>
+              <w:ind w:firstLine="0" w:left="40" w:right="40"/>
+            </w:pPr>
+            <w:r xmlns:w="http://schemas.openxmlformats.org/wordprocessingml/2006/main" xmlns:wp="http://schemas.openxmlformats.org/drawingml/2006/wordprocessingDrawing" xmlns:r="http://schemas.openxmlformats.org/officeDocument/2006/relationships" xmlns:w14="http://schemas.microsoft.com/office/word/2010/wordml">
+              <w:rPr>
+                <w:rFonts w:ascii="DejaVu Sans" w:hAnsi="DejaVu Sans" w:eastAsia="DejaVu Sans" w:cs="DejaVu Sans"/>
+                <w:sz w:val="22"/>
+                <w:szCs w:val="22"/>
+                <w:color w:val="000000"/>
+              </w:rPr>
+              <w:t xml:space="preserve">1023 (30.2%)</w:t>
+            </w:r>
+          </w:p>
+        </w:tc>
+        <w:tc>
+          <w:tcPr>
+            <w:tcBorders/>
+            <w:shd w:val="clear" w:color="auto" w:fill="FFFFFF"/>
+            <w:tcMar>
+              <w:top w:w="0" w:type="dxa"/>
+              <w:bottom w:w="0" w:type="dxa"/>
+              <w:left w:w="0" w:type="dxa"/>
+              <w:right w:w="0" w:type="dxa"/>
+            </w:tcMar>
+            <w:vAlign w:val="center"/>
+          </w:tcPr>
+          <w:p>
+            <w:pPr>
+              <w:jc w:val="left"/>
+              <w:spacing w:after="40" w:before="40" w:line="240"/>
+              <w:ind w:firstLine="0" w:left="40" w:right="40"/>
+            </w:pPr>
+            <w:r xmlns:w="http://schemas.openxmlformats.org/wordprocessingml/2006/main" xmlns:wp="http://schemas.openxmlformats.org/drawingml/2006/wordprocessingDrawing" xmlns:r="http://schemas.openxmlformats.org/officeDocument/2006/relationships" xmlns:w14="http://schemas.microsoft.com/office/word/2010/wordml">
+              <w:rPr>
+                <w:rFonts w:ascii="DejaVu Sans" w:hAnsi="DejaVu Sans" w:eastAsia="DejaVu Sans" w:cs="DejaVu Sans"/>
+                <w:sz w:val="22"/>
+                <w:szCs w:val="22"/>
+                <w:color w:val="000000"/>
+              </w:rPr>
+              <w:t xml:space="preserve">405 (34.1%)</w:t>
+            </w:r>
+          </w:p>
+        </w:tc>
+      </w:tr>
+      <w:tr>
+        <w:trPr>
+          <w:cantSplit/>
+          <w:trHeight w:val="607" w:hRule="auto"/>
+        </w:trPr>
+        <w:tc>
+          <w:tcPr>
+            <w:tcBorders/>
+            <w:shd w:val="clear" w:color="auto" w:fill="FFFFFF"/>
+            <w:tcMar>
+              <w:top w:w="0" w:type="dxa"/>
+              <w:bottom w:w="0" w:type="dxa"/>
+              <w:left w:w="0" w:type="dxa"/>
+              <w:right w:w="0" w:type="dxa"/>
+            </w:tcMar>
+            <w:vAlign w:val="center"/>
+          </w:tcPr>
+          <w:p>
+            <w:pPr>
+              <w:jc w:val="left"/>
+              <w:spacing w:after="40" w:before="40" w:line="240"/>
+              <w:ind w:firstLine="0" w:left="40" w:right="40"/>
+            </w:pPr>
+            <w:r xmlns:w="http://schemas.openxmlformats.org/wordprocessingml/2006/main" xmlns:wp="http://schemas.openxmlformats.org/drawingml/2006/wordprocessingDrawing" xmlns:r="http://schemas.openxmlformats.org/officeDocument/2006/relationships" xmlns:w14="http://schemas.microsoft.com/office/word/2010/wordml">
+              <w:rPr>
+                <w:rFonts w:ascii="DejaVu Sans" w:hAnsi="DejaVu Sans" w:eastAsia="DejaVu Sans" w:cs="DejaVu Sans"/>
+                <w:sz w:val="22"/>
+                <w:szCs w:val="22"/>
+                <w:color w:val="000000"/>
+              </w:rPr>
+              <w:t xml:space="preserve"/>
+            </w:r>
+          </w:p>
+        </w:tc>
+        <w:tc>
+          <w:tcPr>
+            <w:tcBorders/>
+            <w:shd w:val="clear" w:color="auto" w:fill="FFFFFF"/>
+            <w:tcMar>
+              <w:top w:w="0" w:type="dxa"/>
+              <w:bottom w:w="0" w:type="dxa"/>
+              <w:left w:w="0" w:type="dxa"/>
+              <w:right w:w="0" w:type="dxa"/>
+            </w:tcMar>
+            <w:vAlign w:val="center"/>
+          </w:tcPr>
+          <w:p>
+            <w:pPr>
+              <w:jc w:val="left"/>
+              <w:spacing w:after="40" w:before="40" w:line="240"/>
+              <w:ind w:firstLine="0" w:left="40" w:right="40"/>
+            </w:pPr>
+            <w:r xmlns:w="http://schemas.openxmlformats.org/wordprocessingml/2006/main" xmlns:wp="http://schemas.openxmlformats.org/drawingml/2006/wordprocessingDrawing" xmlns:r="http://schemas.openxmlformats.org/officeDocument/2006/relationships" xmlns:w14="http://schemas.microsoft.com/office/word/2010/wordml">
+              <w:rPr>
+                <w:rFonts w:ascii="DejaVu Sans" w:hAnsi="DejaVu Sans" w:eastAsia="DejaVu Sans" w:cs="DejaVu Sans"/>
+                <w:sz w:val="22"/>
+                <w:szCs w:val="22"/>
+                <w:color w:val="000000"/>
+              </w:rPr>
+              <w:t xml:space="preserve">Moderate</w:t>
+            </w:r>
+          </w:p>
+        </w:tc>
+        <w:tc>
+          <w:tcPr>
+            <w:tcBorders/>
+            <w:shd w:val="clear" w:color="auto" w:fill="FFFFFF"/>
+            <w:tcMar>
+              <w:top w:w="0" w:type="dxa"/>
+              <w:bottom w:w="0" w:type="dxa"/>
+              <w:left w:w="0" w:type="dxa"/>
+              <w:right w:w="0" w:type="dxa"/>
+            </w:tcMar>
+            <w:vAlign w:val="center"/>
+          </w:tcPr>
+          <w:p>
+            <w:pPr>
+              <w:jc w:val="left"/>
+              <w:spacing w:after="40" w:before="40" w:line="240"/>
+              <w:ind w:firstLine="0" w:left="40" w:right="40"/>
+            </w:pPr>
+            <w:r xmlns:w="http://schemas.openxmlformats.org/wordprocessingml/2006/main" xmlns:wp="http://schemas.openxmlformats.org/drawingml/2006/wordprocessingDrawing" xmlns:r="http://schemas.openxmlformats.org/officeDocument/2006/relationships" xmlns:w14="http://schemas.microsoft.com/office/word/2010/wordml">
+              <w:rPr>
+                <w:rFonts w:ascii="DejaVu Sans" w:hAnsi="DejaVu Sans" w:eastAsia="DejaVu Sans" w:cs="DejaVu Sans"/>
+                <w:sz w:val="22"/>
+                <w:szCs w:val="22"/>
+                <w:color w:val="000000"/>
+              </w:rPr>
+              <w:t xml:space="preserve">1340 (29%)</w:t>
+            </w:r>
+          </w:p>
+        </w:tc>
+        <w:tc>
+          <w:tcPr>
+            <w:tcBorders/>
+            <w:shd w:val="clear" w:color="auto" w:fill="FFFFFF"/>
+            <w:tcMar>
+              <w:top w:w="0" w:type="dxa"/>
+              <w:bottom w:w="0" w:type="dxa"/>
+              <w:left w:w="0" w:type="dxa"/>
+              <w:right w:w="0" w:type="dxa"/>
+            </w:tcMar>
+            <w:vAlign w:val="center"/>
+          </w:tcPr>
+          <w:p>
+            <w:pPr>
+              <w:jc w:val="left"/>
+              <w:spacing w:after="40" w:before="40" w:line="240"/>
+              <w:ind w:firstLine="0" w:left="40" w:right="40"/>
+            </w:pPr>
+            <w:r xmlns:w="http://schemas.openxmlformats.org/wordprocessingml/2006/main" xmlns:wp="http://schemas.openxmlformats.org/drawingml/2006/wordprocessingDrawing" xmlns:r="http://schemas.openxmlformats.org/officeDocument/2006/relationships" xmlns:w14="http://schemas.microsoft.com/office/word/2010/wordml">
+              <w:rPr>
+                <w:rFonts w:ascii="DejaVu Sans" w:hAnsi="DejaVu Sans" w:eastAsia="DejaVu Sans" w:cs="DejaVu Sans"/>
+                <w:sz w:val="22"/>
+                <w:szCs w:val="22"/>
+                <w:color w:val="000000"/>
+              </w:rPr>
+              <w:t xml:space="preserve">13 (27.7%)</w:t>
+            </w:r>
+          </w:p>
+        </w:tc>
+        <w:tc>
+          <w:tcPr>
+            <w:tcBorders/>
+            <w:shd w:val="clear" w:color="auto" w:fill="FFFFFF"/>
+            <w:tcMar>
+              <w:top w:w="0" w:type="dxa"/>
+              <w:bottom w:w="0" w:type="dxa"/>
+              <w:left w:w="0" w:type="dxa"/>
+              <w:right w:w="0" w:type="dxa"/>
+            </w:tcMar>
+            <w:vAlign w:val="center"/>
+          </w:tcPr>
+          <w:p>
+            <w:pPr>
+              <w:jc w:val="left"/>
+              <w:spacing w:after="40" w:before="40" w:line="240"/>
+              <w:ind w:firstLine="0" w:left="40" w:right="40"/>
+            </w:pPr>
+            <w:r xmlns:w="http://schemas.openxmlformats.org/wordprocessingml/2006/main" xmlns:wp="http://schemas.openxmlformats.org/drawingml/2006/wordprocessingDrawing" xmlns:r="http://schemas.openxmlformats.org/officeDocument/2006/relationships" xmlns:w14="http://schemas.microsoft.com/office/word/2010/wordml">
+              <w:rPr>
+                <w:rFonts w:ascii="DejaVu Sans" w:hAnsi="DejaVu Sans" w:eastAsia="DejaVu Sans" w:cs="DejaVu Sans"/>
+                <w:sz w:val="22"/>
+                <w:szCs w:val="22"/>
+                <w:color w:val="000000"/>
+              </w:rPr>
+              <w:t xml:space="preserve">1043 (30.8%)</w:t>
+            </w:r>
+          </w:p>
+        </w:tc>
+        <w:tc>
+          <w:tcPr>
+            <w:tcBorders/>
+            <w:shd w:val="clear" w:color="auto" w:fill="FFFFFF"/>
+            <w:tcMar>
+              <w:top w:w="0" w:type="dxa"/>
+              <w:bottom w:w="0" w:type="dxa"/>
+              <w:left w:w="0" w:type="dxa"/>
+              <w:right w:w="0" w:type="dxa"/>
+            </w:tcMar>
+            <w:vAlign w:val="center"/>
+          </w:tcPr>
+          <w:p>
+            <w:pPr>
+              <w:jc w:val="left"/>
+              <w:spacing w:after="40" w:before="40" w:line="240"/>
+              <w:ind w:firstLine="0" w:left="40" w:right="40"/>
+            </w:pPr>
+            <w:r xmlns:w="http://schemas.openxmlformats.org/wordprocessingml/2006/main" xmlns:wp="http://schemas.openxmlformats.org/drawingml/2006/wordprocessingDrawing" xmlns:r="http://schemas.openxmlformats.org/officeDocument/2006/relationships" xmlns:w14="http://schemas.microsoft.com/office/word/2010/wordml">
+              <w:rPr>
+                <w:rFonts w:ascii="DejaVu Sans" w:hAnsi="DejaVu Sans" w:eastAsia="DejaVu Sans" w:cs="DejaVu Sans"/>
+                <w:sz w:val="22"/>
+                <w:szCs w:val="22"/>
+                <w:color w:val="000000"/>
+              </w:rPr>
+              <w:t xml:space="preserve">284 (23.9%)</w:t>
+            </w:r>
+          </w:p>
+        </w:tc>
+      </w:tr>
+      <w:tr>
+        <w:trPr>
+          <w:cantSplit/>
+          <w:trHeight w:val="607" w:hRule="auto"/>
+        </w:trPr>
+        <w:tc>
+          <w:tcPr>
+            <w:tcBorders/>
+            <w:shd w:val="clear" w:color="auto" w:fill="FFFFFF"/>
+            <w:tcMar>
+              <w:top w:w="0" w:type="dxa"/>
+              <w:bottom w:w="0" w:type="dxa"/>
+              <w:left w:w="0" w:type="dxa"/>
+              <w:right w:w="0" w:type="dxa"/>
+            </w:tcMar>
+            <w:vAlign w:val="center"/>
+          </w:tcPr>
+          <w:p>
+            <w:pPr>
+              <w:jc w:val="left"/>
+              <w:spacing w:after="40" w:before="40" w:line="240"/>
+              <w:ind w:firstLine="0" w:left="40" w:right="40"/>
+            </w:pPr>
+            <w:r xmlns:w="http://schemas.openxmlformats.org/wordprocessingml/2006/main" xmlns:wp="http://schemas.openxmlformats.org/drawingml/2006/wordprocessingDrawing" xmlns:r="http://schemas.openxmlformats.org/officeDocument/2006/relationships" xmlns:w14="http://schemas.microsoft.com/office/word/2010/wordml">
+              <w:rPr>
+                <w:rFonts w:ascii="DejaVu Sans" w:hAnsi="DejaVu Sans" w:eastAsia="DejaVu Sans" w:cs="DejaVu Sans"/>
+                <w:sz w:val="22"/>
+                <w:szCs w:val="22"/>
+                <w:color w:val="000000"/>
+              </w:rPr>
+              <w:t xml:space="preserve"/>
+            </w:r>
+          </w:p>
+        </w:tc>
+        <w:tc>
+          <w:tcPr>
+            <w:tcBorders/>
+            <w:shd w:val="clear" w:color="auto" w:fill="FFFFFF"/>
+            <w:tcMar>
+              <w:top w:w="0" w:type="dxa"/>
+              <w:bottom w:w="0" w:type="dxa"/>
+              <w:left w:w="0" w:type="dxa"/>
+              <w:right w:w="0" w:type="dxa"/>
+            </w:tcMar>
+            <w:vAlign w:val="center"/>
+          </w:tcPr>
+          <w:p>
+            <w:pPr>
+              <w:jc w:val="left"/>
+              <w:spacing w:after="40" w:before="40" w:line="240"/>
+              <w:ind w:firstLine="0" w:left="40" w:right="40"/>
+            </w:pPr>
+            <w:r xmlns:w="http://schemas.openxmlformats.org/wordprocessingml/2006/main" xmlns:wp="http://schemas.openxmlformats.org/drawingml/2006/wordprocessingDrawing" xmlns:r="http://schemas.openxmlformats.org/officeDocument/2006/relationships" xmlns:w14="http://schemas.microsoft.com/office/word/2010/wordml">
+              <w:rPr>
+                <w:rFonts w:ascii="DejaVu Sans" w:hAnsi="DejaVu Sans" w:eastAsia="DejaVu Sans" w:cs="DejaVu Sans"/>
+                <w:sz w:val="22"/>
+                <w:szCs w:val="22"/>
+                <w:color w:val="000000"/>
+              </w:rPr>
+              <w:t xml:space="preserve">Severe</w:t>
+            </w:r>
+          </w:p>
+        </w:tc>
+        <w:tc>
+          <w:tcPr>
+            <w:tcBorders/>
+            <w:shd w:val="clear" w:color="auto" w:fill="FFFFFF"/>
+            <w:tcMar>
+              <w:top w:w="0" w:type="dxa"/>
+              <w:bottom w:w="0" w:type="dxa"/>
+              <w:left w:w="0" w:type="dxa"/>
+              <w:right w:w="0" w:type="dxa"/>
+            </w:tcMar>
+            <w:vAlign w:val="center"/>
+          </w:tcPr>
+          <w:p>
+            <w:pPr>
+              <w:jc w:val="left"/>
+              <w:spacing w:after="40" w:before="40" w:line="240"/>
+              <w:ind w:firstLine="0" w:left="40" w:right="40"/>
+            </w:pPr>
+            <w:r xmlns:w="http://schemas.openxmlformats.org/wordprocessingml/2006/main" xmlns:wp="http://schemas.openxmlformats.org/drawingml/2006/wordprocessingDrawing" xmlns:r="http://schemas.openxmlformats.org/officeDocument/2006/relationships" xmlns:w14="http://schemas.microsoft.com/office/word/2010/wordml">
+              <w:rPr>
+                <w:rFonts w:ascii="DejaVu Sans" w:hAnsi="DejaVu Sans" w:eastAsia="DejaVu Sans" w:cs="DejaVu Sans"/>
+                <w:sz w:val="22"/>
+                <w:szCs w:val="22"/>
+                <w:color w:val="000000"/>
+              </w:rPr>
+              <w:t xml:space="preserve">467 (10.1%)</w:t>
+            </w:r>
+          </w:p>
+        </w:tc>
+        <w:tc>
+          <w:tcPr>
+            <w:tcBorders/>
+            <w:shd w:val="clear" w:color="auto" w:fill="FFFFFF"/>
+            <w:tcMar>
+              <w:top w:w="0" w:type="dxa"/>
+              <w:bottom w:w="0" w:type="dxa"/>
+              <w:left w:w="0" w:type="dxa"/>
+              <w:right w:w="0" w:type="dxa"/>
+            </w:tcMar>
+            <w:vAlign w:val="center"/>
+          </w:tcPr>
+          <w:p>
+            <w:pPr>
+              <w:jc w:val="left"/>
+              <w:spacing w:after="40" w:before="40" w:line="240"/>
+              <w:ind w:firstLine="0" w:left="40" w:right="40"/>
+            </w:pPr>
+            <w:r xmlns:w="http://schemas.openxmlformats.org/wordprocessingml/2006/main" xmlns:wp="http://schemas.openxmlformats.org/drawingml/2006/wordprocessingDrawing" xmlns:r="http://schemas.openxmlformats.org/officeDocument/2006/relationships" xmlns:w14="http://schemas.microsoft.com/office/word/2010/wordml">
+              <w:rPr>
+                <w:rFonts w:ascii="DejaVu Sans" w:hAnsi="DejaVu Sans" w:eastAsia="DejaVu Sans" w:cs="DejaVu Sans"/>
+                <w:sz w:val="22"/>
+                <w:szCs w:val="22"/>
+                <w:color w:val="000000"/>
+              </w:rPr>
+              <w:t xml:space="preserve">2 (4.3%)</w:t>
+            </w:r>
+          </w:p>
+        </w:tc>
+        <w:tc>
+          <w:tcPr>
+            <w:tcBorders/>
+            <w:shd w:val="clear" w:color="auto" w:fill="FFFFFF"/>
+            <w:tcMar>
+              <w:top w:w="0" w:type="dxa"/>
+              <w:bottom w:w="0" w:type="dxa"/>
+              <w:left w:w="0" w:type="dxa"/>
+              <w:right w:w="0" w:type="dxa"/>
+            </w:tcMar>
+            <w:vAlign w:val="center"/>
+          </w:tcPr>
+          <w:p>
+            <w:pPr>
+              <w:jc w:val="left"/>
+              <w:spacing w:after="40" w:before="40" w:line="240"/>
+              <w:ind w:firstLine="0" w:left="40" w:right="40"/>
+            </w:pPr>
+            <w:r xmlns:w="http://schemas.openxmlformats.org/wordprocessingml/2006/main" xmlns:wp="http://schemas.openxmlformats.org/drawingml/2006/wordprocessingDrawing" xmlns:r="http://schemas.openxmlformats.org/officeDocument/2006/relationships" xmlns:w14="http://schemas.microsoft.com/office/word/2010/wordml">
+              <w:rPr>
+                <w:rFonts w:ascii="DejaVu Sans" w:hAnsi="DejaVu Sans" w:eastAsia="DejaVu Sans" w:cs="DejaVu Sans"/>
+                <w:sz w:val="22"/>
+                <w:szCs w:val="22"/>
+                <w:color w:val="000000"/>
+              </w:rPr>
+              <w:t xml:space="preserve">381 (11.3%)</w:t>
+            </w:r>
+          </w:p>
+        </w:tc>
+        <w:tc>
+          <w:tcPr>
+            <w:tcBorders/>
+            <w:shd w:val="clear" w:color="auto" w:fill="FFFFFF"/>
+            <w:tcMar>
+              <w:top w:w="0" w:type="dxa"/>
+              <w:bottom w:w="0" w:type="dxa"/>
+              <w:left w:w="0" w:type="dxa"/>
+              <w:right w:w="0" w:type="dxa"/>
+            </w:tcMar>
+            <w:vAlign w:val="center"/>
+          </w:tcPr>
+          <w:p>
+            <w:pPr>
+              <w:jc w:val="left"/>
+              <w:spacing w:after="40" w:before="40" w:line="240"/>
+              <w:ind w:firstLine="0" w:left="40" w:right="40"/>
+            </w:pPr>
+            <w:r xmlns:w="http://schemas.openxmlformats.org/wordprocessingml/2006/main" xmlns:wp="http://schemas.openxmlformats.org/drawingml/2006/wordprocessingDrawing" xmlns:r="http://schemas.openxmlformats.org/officeDocument/2006/relationships" xmlns:w14="http://schemas.microsoft.com/office/word/2010/wordml">
+              <w:rPr>
+                <w:rFonts w:ascii="DejaVu Sans" w:hAnsi="DejaVu Sans" w:eastAsia="DejaVu Sans" w:cs="DejaVu Sans"/>
+                <w:sz w:val="22"/>
+                <w:szCs w:val="22"/>
+                <w:color w:val="000000"/>
+              </w:rPr>
+              <w:t xml:space="preserve">84 (7.1%)</w:t>
+            </w:r>
+          </w:p>
+        </w:tc>
+      </w:tr>
+      <w:tr>
+        <w:trPr>
+          <w:cantSplit/>
+          <w:trHeight w:val="577" w:hRule="auto"/>
+        </w:trPr>
+        <w:tc>
+          <w:tcPr>
+            <w:tcBorders/>
+            <w:shd w:val="clear" w:color="auto" w:fill="FFFFFF"/>
+            <w:tcMar>
+              <w:top w:w="0" w:type="dxa"/>
+              <w:bottom w:w="0" w:type="dxa"/>
+              <w:left w:w="0" w:type="dxa"/>
+              <w:right w:w="0" w:type="dxa"/>
+            </w:tcMar>
+            <w:vAlign w:val="center"/>
+          </w:tcPr>
+          <w:p>
+            <w:pPr>
+              <w:jc w:val="left"/>
+              <w:spacing w:after="40" w:before="40" w:line="240"/>
+              <w:ind w:firstLine="0" w:left="40" w:right="40"/>
+            </w:pPr>
+            <w:r xmlns:w="http://schemas.openxmlformats.org/wordprocessingml/2006/main" xmlns:wp="http://schemas.openxmlformats.org/drawingml/2006/wordprocessingDrawing" xmlns:r="http://schemas.openxmlformats.org/officeDocument/2006/relationships" xmlns:w14="http://schemas.microsoft.com/office/word/2010/wordml">
+              <w:rPr>
+                <w:rFonts w:ascii="DejaVu Sans" w:hAnsi="DejaVu Sans" w:eastAsia="DejaVu Sans" w:cs="DejaVu Sans"/>
+                <w:sz w:val="22"/>
+                <w:szCs w:val="22"/>
+                <w:color w:val="000000"/>
+              </w:rPr>
+              <w:t xml:space="preserve">Sex</w:t>
+            </w:r>
+          </w:p>
+        </w:tc>
+        <w:tc>
+          <w:tcPr>
+            <w:tcBorders/>
+            <w:shd w:val="clear" w:color="auto" w:fill="FFFFFF"/>
+            <w:tcMar>
+              <w:top w:w="0" w:type="dxa"/>
+              <w:bottom w:w="0" w:type="dxa"/>
+              <w:left w:w="0" w:type="dxa"/>
+              <w:right w:w="0" w:type="dxa"/>
+            </w:tcMar>
+            <w:vAlign w:val="center"/>
+          </w:tcPr>
+          <w:p>
+            <w:pPr>
+              <w:jc w:val="left"/>
+              <w:spacing w:after="40" w:before="40" w:line="240"/>
+              <w:ind w:firstLine="0" w:left="40" w:right="40"/>
+            </w:pPr>
+            <w:r xmlns:w="http://schemas.openxmlformats.org/wordprocessingml/2006/main" xmlns:wp="http://schemas.openxmlformats.org/drawingml/2006/wordprocessingDrawing" xmlns:r="http://schemas.openxmlformats.org/officeDocument/2006/relationships" xmlns:w14="http://schemas.microsoft.com/office/word/2010/wordml">
+              <w:rPr>
+                <w:rFonts w:ascii="DejaVu Sans" w:hAnsi="DejaVu Sans" w:eastAsia="DejaVu Sans" w:cs="DejaVu Sans"/>
+                <w:sz w:val="22"/>
+                <w:szCs w:val="22"/>
+                <w:color w:val="000000"/>
+              </w:rPr>
+              <w:t xml:space="preserve"/>
+            </w:r>
+          </w:p>
+        </w:tc>
+        <w:tc>
+          <w:tcPr>
+            <w:tcBorders/>
+            <w:shd w:val="clear" w:color="auto" w:fill="FFFFFF"/>
+            <w:tcMar>
+              <w:top w:w="0" w:type="dxa"/>
+              <w:bottom w:w="0" w:type="dxa"/>
+              <w:left w:w="0" w:type="dxa"/>
+              <w:right w:w="0" w:type="dxa"/>
+            </w:tcMar>
+            <w:vAlign w:val="center"/>
+          </w:tcPr>
+          <w:p>
+            <w:pPr>
+              <w:jc w:val="left"/>
+              <w:spacing w:after="40" w:before="40" w:line="240"/>
+              <w:ind w:firstLine="0" w:left="40" w:right="40"/>
+            </w:pPr>
+            <w:r xmlns:w="http://schemas.openxmlformats.org/wordprocessingml/2006/main" xmlns:wp="http://schemas.openxmlformats.org/drawingml/2006/wordprocessingDrawing" xmlns:r="http://schemas.openxmlformats.org/officeDocument/2006/relationships" xmlns:w14="http://schemas.microsoft.com/office/word/2010/wordml">
+              <w:rPr>
+                <w:rFonts w:ascii="DejaVu Sans" w:hAnsi="DejaVu Sans" w:eastAsia="DejaVu Sans" w:cs="DejaVu Sans"/>
+                <w:sz w:val="22"/>
+                <w:szCs w:val="22"/>
+                <w:color w:val="000000"/>
+              </w:rPr>
+              <w:t xml:space="preserve"/>
+            </w:r>
+          </w:p>
+        </w:tc>
+        <w:tc>
+          <w:tcPr>
+            <w:tcBorders/>
+            <w:shd w:val="clear" w:color="auto" w:fill="FFFFFF"/>
+            <w:tcMar>
+              <w:top w:w="0" w:type="dxa"/>
+              <w:bottom w:w="0" w:type="dxa"/>
+              <w:left w:w="0" w:type="dxa"/>
+              <w:right w:w="0" w:type="dxa"/>
+            </w:tcMar>
+            <w:vAlign w:val="center"/>
+          </w:tcPr>
+          <w:p>
+            <w:pPr>
+              <w:jc w:val="left"/>
+              <w:spacing w:after="40" w:before="40" w:line="240"/>
+              <w:ind w:firstLine="0" w:left="40" w:right="40"/>
+            </w:pPr>
+            <w:r xmlns:w="http://schemas.openxmlformats.org/wordprocessingml/2006/main" xmlns:wp="http://schemas.openxmlformats.org/drawingml/2006/wordprocessingDrawing" xmlns:r="http://schemas.openxmlformats.org/officeDocument/2006/relationships" xmlns:w14="http://schemas.microsoft.com/office/word/2010/wordml">
+              <w:rPr>
+                <w:rFonts w:ascii="DejaVu Sans" w:hAnsi="DejaVu Sans" w:eastAsia="DejaVu Sans" w:cs="DejaVu Sans"/>
+                <w:sz w:val="22"/>
+                <w:szCs w:val="22"/>
+                <w:color w:val="000000"/>
+              </w:rPr>
+              <w:t xml:space="preserve"/>
+            </w:r>
+          </w:p>
+        </w:tc>
+        <w:tc>
+          <w:tcPr>
+            <w:tcBorders/>
+            <w:shd w:val="clear" w:color="auto" w:fill="FFFFFF"/>
+            <w:tcMar>
+              <w:top w:w="0" w:type="dxa"/>
+              <w:bottom w:w="0" w:type="dxa"/>
+              <w:left w:w="0" w:type="dxa"/>
+              <w:right w:w="0" w:type="dxa"/>
+            </w:tcMar>
+            <w:vAlign w:val="center"/>
+          </w:tcPr>
+          <w:p>
+            <w:pPr>
+              <w:jc w:val="left"/>
+              <w:spacing w:after="40" w:before="40" w:line="240"/>
+              <w:ind w:firstLine="0" w:left="40" w:right="40"/>
+            </w:pPr>
+            <w:r xmlns:w="http://schemas.openxmlformats.org/wordprocessingml/2006/main" xmlns:wp="http://schemas.openxmlformats.org/drawingml/2006/wordprocessingDrawing" xmlns:r="http://schemas.openxmlformats.org/officeDocument/2006/relationships" xmlns:w14="http://schemas.microsoft.com/office/word/2010/wordml">
+              <w:rPr>
+                <w:rFonts w:ascii="DejaVu Sans" w:hAnsi="DejaVu Sans" w:eastAsia="DejaVu Sans" w:cs="DejaVu Sans"/>
+                <w:sz w:val="22"/>
+                <w:szCs w:val="22"/>
+                <w:color w:val="000000"/>
+              </w:rPr>
+              <w:t xml:space="preserve"/>
+            </w:r>
+          </w:p>
+        </w:tc>
+        <w:tc>
+          <w:tcPr>
+            <w:tcBorders/>
+            <w:shd w:val="clear" w:color="auto" w:fill="FFFFFF"/>
+            <w:tcMar>
+              <w:top w:w="0" w:type="dxa"/>
+              <w:bottom w:w="0" w:type="dxa"/>
+              <w:left w:w="0" w:type="dxa"/>
+              <w:right w:w="0" w:type="dxa"/>
+            </w:tcMar>
+            <w:vAlign w:val="center"/>
+          </w:tcPr>
+          <w:p>
+            <w:pPr>
+              <w:jc w:val="left"/>
+              <w:spacing w:after="40" w:before="40" w:line="240"/>
+              <w:ind w:firstLine="0" w:left="40" w:right="40"/>
+            </w:pPr>
+            <w:r xmlns:w="http://schemas.openxmlformats.org/wordprocessingml/2006/main" xmlns:wp="http://schemas.openxmlformats.org/drawingml/2006/wordprocessingDrawing" xmlns:r="http://schemas.openxmlformats.org/officeDocument/2006/relationships" xmlns:w14="http://schemas.microsoft.com/office/word/2010/wordml">
+              <w:rPr>
+                <w:rFonts w:ascii="DejaVu Sans" w:hAnsi="DejaVu Sans" w:eastAsia="DejaVu Sans" w:cs="DejaVu Sans"/>
+                <w:sz w:val="22"/>
+                <w:szCs w:val="22"/>
+                <w:color w:val="000000"/>
+              </w:rPr>
+              <w:t xml:space="preserve"/>
+            </w:r>
+          </w:p>
+        </w:tc>
+      </w:tr>
+      <w:tr>
+        <w:trPr>
+          <w:cantSplit/>
+          <w:trHeight w:val="607" w:hRule="auto"/>
+        </w:trPr>
+        <w:tc>
+          <w:tcPr>
+            <w:tcBorders/>
+            <w:shd w:val="clear" w:color="auto" w:fill="FFFFFF"/>
+            <w:tcMar>
+              <w:top w:w="0" w:type="dxa"/>
+              <w:bottom w:w="0" w:type="dxa"/>
+              <w:left w:w="0" w:type="dxa"/>
+              <w:right w:w="0" w:type="dxa"/>
+            </w:tcMar>
+            <w:vAlign w:val="center"/>
+          </w:tcPr>
+          <w:p>
+            <w:pPr>
+              <w:jc w:val="left"/>
+              <w:spacing w:after="40" w:before="40" w:line="240"/>
+              <w:ind w:firstLine="0" w:left="40" w:right="40"/>
+            </w:pPr>
+            <w:r xmlns:w="http://schemas.openxmlformats.org/wordprocessingml/2006/main" xmlns:wp="http://schemas.openxmlformats.org/drawingml/2006/wordprocessingDrawing" xmlns:r="http://schemas.openxmlformats.org/officeDocument/2006/relationships" xmlns:w14="http://schemas.microsoft.com/office/word/2010/wordml">
+              <w:rPr>
+                <w:rFonts w:ascii="DejaVu Sans" w:hAnsi="DejaVu Sans" w:eastAsia="DejaVu Sans" w:cs="DejaVu Sans"/>
+                <w:sz w:val="22"/>
+                <w:szCs w:val="22"/>
+                <w:color w:val="000000"/>
+              </w:rPr>
+              <w:t xml:space="preserve"/>
+            </w:r>
+          </w:p>
+        </w:tc>
+        <w:tc>
+          <w:tcPr>
+            <w:tcBorders/>
+            <w:shd w:val="clear" w:color="auto" w:fill="FFFFFF"/>
+            <w:tcMar>
+              <w:top w:w="0" w:type="dxa"/>
+              <w:bottom w:w="0" w:type="dxa"/>
+              <w:left w:w="0" w:type="dxa"/>
+              <w:right w:w="0" w:type="dxa"/>
+            </w:tcMar>
+            <w:vAlign w:val="center"/>
+          </w:tcPr>
+          <w:p>
+            <w:pPr>
+              <w:jc w:val="left"/>
+              <w:spacing w:after="40" w:before="40" w:line="240"/>
+              <w:ind w:firstLine="0" w:left="40" w:right="40"/>
+            </w:pPr>
+            <w:r xmlns:w="http://schemas.openxmlformats.org/wordprocessingml/2006/main" xmlns:wp="http://schemas.openxmlformats.org/drawingml/2006/wordprocessingDrawing" xmlns:r="http://schemas.openxmlformats.org/officeDocument/2006/relationships" xmlns:w14="http://schemas.microsoft.com/office/word/2010/wordml">
+              <w:rPr>
+                <w:rFonts w:ascii="DejaVu Sans" w:hAnsi="DejaVu Sans" w:eastAsia="DejaVu Sans" w:cs="DejaVu Sans"/>
+                <w:sz w:val="22"/>
+                <w:szCs w:val="22"/>
+                <w:color w:val="000000"/>
+              </w:rPr>
+              <w:t xml:space="preserve">Female</w:t>
+            </w:r>
+          </w:p>
+        </w:tc>
+        <w:tc>
+          <w:tcPr>
+            <w:tcBorders/>
+            <w:shd w:val="clear" w:color="auto" w:fill="FFFFFF"/>
+            <w:tcMar>
+              <w:top w:w="0" w:type="dxa"/>
+              <w:bottom w:w="0" w:type="dxa"/>
+              <w:left w:w="0" w:type="dxa"/>
+              <w:right w:w="0" w:type="dxa"/>
+            </w:tcMar>
+            <w:vAlign w:val="center"/>
+          </w:tcPr>
+          <w:p>
+            <w:pPr>
+              <w:jc w:val="left"/>
+              <w:spacing w:after="40" w:before="40" w:line="240"/>
+              <w:ind w:firstLine="0" w:left="40" w:right="40"/>
+            </w:pPr>
+            <w:r xmlns:w="http://schemas.openxmlformats.org/wordprocessingml/2006/main" xmlns:wp="http://schemas.openxmlformats.org/drawingml/2006/wordprocessingDrawing" xmlns:r="http://schemas.openxmlformats.org/officeDocument/2006/relationships" xmlns:w14="http://schemas.microsoft.com/office/word/2010/wordml">
+              <w:rPr>
+                <w:rFonts w:ascii="DejaVu Sans" w:hAnsi="DejaVu Sans" w:eastAsia="DejaVu Sans" w:cs="DejaVu Sans"/>
+                <w:sz w:val="22"/>
+                <w:szCs w:val="22"/>
+                <w:color w:val="000000"/>
+              </w:rPr>
+              <w:t xml:space="preserve">2488 (53.9%)</w:t>
+            </w:r>
+          </w:p>
+        </w:tc>
+        <w:tc>
+          <w:tcPr>
+            <w:tcBorders/>
+            <w:shd w:val="clear" w:color="auto" w:fill="FFFFFF"/>
+            <w:tcMar>
+              <w:top w:w="0" w:type="dxa"/>
+              <w:bottom w:w="0" w:type="dxa"/>
+              <w:left w:w="0" w:type="dxa"/>
+              <w:right w:w="0" w:type="dxa"/>
+            </w:tcMar>
+            <w:vAlign w:val="center"/>
+          </w:tcPr>
+          <w:p>
+            <w:pPr>
+              <w:jc w:val="left"/>
+              <w:spacing w:after="40" w:before="40" w:line="240"/>
+              <w:ind w:firstLine="0" w:left="40" w:right="40"/>
+            </w:pPr>
+            <w:r xmlns:w="http://schemas.openxmlformats.org/wordprocessingml/2006/main" xmlns:wp="http://schemas.openxmlformats.org/drawingml/2006/wordprocessingDrawing" xmlns:r="http://schemas.openxmlformats.org/officeDocument/2006/relationships" xmlns:w14="http://schemas.microsoft.com/office/word/2010/wordml">
+              <w:rPr>
+                <w:rFonts w:ascii="DejaVu Sans" w:hAnsi="DejaVu Sans" w:eastAsia="DejaVu Sans" w:cs="DejaVu Sans"/>
+                <w:sz w:val="22"/>
+                <w:szCs w:val="22"/>
+                <w:color w:val="000000"/>
+              </w:rPr>
+              <w:t xml:space="preserve">8 (17%)</w:t>
+            </w:r>
+          </w:p>
+        </w:tc>
+        <w:tc>
+          <w:tcPr>
+            <w:tcBorders/>
+            <w:shd w:val="clear" w:color="auto" w:fill="FFFFFF"/>
+            <w:tcMar>
+              <w:top w:w="0" w:type="dxa"/>
+              <w:bottom w:w="0" w:type="dxa"/>
+              <w:left w:w="0" w:type="dxa"/>
+              <w:right w:w="0" w:type="dxa"/>
+            </w:tcMar>
+            <w:vAlign w:val="center"/>
+          </w:tcPr>
+          <w:p>
+            <w:pPr>
+              <w:jc w:val="left"/>
+              <w:spacing w:after="40" w:before="40" w:line="240"/>
+              <w:ind w:firstLine="0" w:left="40" w:right="40"/>
+            </w:pPr>
+            <w:r xmlns:w="http://schemas.openxmlformats.org/wordprocessingml/2006/main" xmlns:wp="http://schemas.openxmlformats.org/drawingml/2006/wordprocessingDrawing" xmlns:r="http://schemas.openxmlformats.org/officeDocument/2006/relationships" xmlns:w14="http://schemas.microsoft.com/office/word/2010/wordml">
+              <w:rPr>
+                <w:rFonts w:ascii="DejaVu Sans" w:hAnsi="DejaVu Sans" w:eastAsia="DejaVu Sans" w:cs="DejaVu Sans"/>
+                <w:sz w:val="22"/>
+                <w:szCs w:val="22"/>
+                <w:color w:val="000000"/>
+              </w:rPr>
+              <w:t xml:space="preserve">1680 (49.7%)</w:t>
+            </w:r>
+          </w:p>
+        </w:tc>
+        <w:tc>
+          <w:tcPr>
+            <w:tcBorders/>
+            <w:shd w:val="clear" w:color="auto" w:fill="FFFFFF"/>
+            <w:tcMar>
+              <w:top w:w="0" w:type="dxa"/>
+              <w:bottom w:w="0" w:type="dxa"/>
+              <w:left w:w="0" w:type="dxa"/>
+              <w:right w:w="0" w:type="dxa"/>
+            </w:tcMar>
+            <w:vAlign w:val="center"/>
+          </w:tcPr>
+          <w:p>
+            <w:pPr>
+              <w:jc w:val="left"/>
+              <w:spacing w:after="40" w:before="40" w:line="240"/>
+              <w:ind w:firstLine="0" w:left="40" w:right="40"/>
+            </w:pPr>
+            <w:r xmlns:w="http://schemas.openxmlformats.org/wordprocessingml/2006/main" xmlns:wp="http://schemas.openxmlformats.org/drawingml/2006/wordprocessingDrawing" xmlns:r="http://schemas.openxmlformats.org/officeDocument/2006/relationships" xmlns:w14="http://schemas.microsoft.com/office/word/2010/wordml">
+              <w:rPr>
+                <w:rFonts w:ascii="DejaVu Sans" w:hAnsi="DejaVu Sans" w:eastAsia="DejaVu Sans" w:cs="DejaVu Sans"/>
+                <w:sz w:val="22"/>
+                <w:szCs w:val="22"/>
+                <w:color w:val="000000"/>
+              </w:rPr>
+              <w:t xml:space="preserve">800 (67.4%)</w:t>
+            </w:r>
+          </w:p>
+        </w:tc>
+      </w:tr>
+      <w:tr>
+        <w:trPr>
+          <w:cantSplit/>
+          <w:trHeight w:val="607" w:hRule="auto"/>
+        </w:trPr>
+        <w:tc>
+          <w:tcPr>
+            <w:tcBorders/>
+            <w:shd w:val="clear" w:color="auto" w:fill="FFFFFF"/>
+            <w:tcMar>
+              <w:top w:w="0" w:type="dxa"/>
+              <w:bottom w:w="0" w:type="dxa"/>
+              <w:left w:w="0" w:type="dxa"/>
+              <w:right w:w="0" w:type="dxa"/>
+            </w:tcMar>
+            <w:vAlign w:val="center"/>
+          </w:tcPr>
+          <w:p>
+            <w:pPr>
+              <w:jc w:val="left"/>
+              <w:spacing w:after="40" w:before="40" w:line="240"/>
+              <w:ind w:firstLine="0" w:left="40" w:right="40"/>
+            </w:pPr>
+            <w:r xmlns:w="http://schemas.openxmlformats.org/wordprocessingml/2006/main" xmlns:wp="http://schemas.openxmlformats.org/drawingml/2006/wordprocessingDrawing" xmlns:r="http://schemas.openxmlformats.org/officeDocument/2006/relationships" xmlns:w14="http://schemas.microsoft.com/office/word/2010/wordml">
+              <w:rPr>
+                <w:rFonts w:ascii="DejaVu Sans" w:hAnsi="DejaVu Sans" w:eastAsia="DejaVu Sans" w:cs="DejaVu Sans"/>
+                <w:sz w:val="22"/>
+                <w:szCs w:val="22"/>
+                <w:color w:val="000000"/>
+              </w:rPr>
+              <w:t xml:space="preserve"/>
+            </w:r>
+          </w:p>
+        </w:tc>
+        <w:tc>
+          <w:tcPr>
+            <w:tcBorders/>
+            <w:shd w:val="clear" w:color="auto" w:fill="FFFFFF"/>
+            <w:tcMar>
+              <w:top w:w="0" w:type="dxa"/>
+              <w:bottom w:w="0" w:type="dxa"/>
+              <w:left w:w="0" w:type="dxa"/>
+              <w:right w:w="0" w:type="dxa"/>
+            </w:tcMar>
+            <w:vAlign w:val="center"/>
+          </w:tcPr>
+          <w:p>
+            <w:pPr>
+              <w:jc w:val="left"/>
+              <w:spacing w:after="40" w:before="40" w:line="240"/>
+              <w:ind w:firstLine="0" w:left="40" w:right="40"/>
+            </w:pPr>
+            <w:r xmlns:w="http://schemas.openxmlformats.org/wordprocessingml/2006/main" xmlns:wp="http://schemas.openxmlformats.org/drawingml/2006/wordprocessingDrawing" xmlns:r="http://schemas.openxmlformats.org/officeDocument/2006/relationships" xmlns:w14="http://schemas.microsoft.com/office/word/2010/wordml">
+              <w:rPr>
+                <w:rFonts w:ascii="DejaVu Sans" w:hAnsi="DejaVu Sans" w:eastAsia="DejaVu Sans" w:cs="DejaVu Sans"/>
+                <w:sz w:val="22"/>
+                <w:szCs w:val="22"/>
+                <w:color w:val="000000"/>
+              </w:rPr>
+              <w:t xml:space="preserve">Male</w:t>
+            </w:r>
+          </w:p>
+        </w:tc>
+        <w:tc>
+          <w:tcPr>
+            <w:tcBorders/>
+            <w:shd w:val="clear" w:color="auto" w:fill="FFFFFF"/>
+            <w:tcMar>
+              <w:top w:w="0" w:type="dxa"/>
+              <w:bottom w:w="0" w:type="dxa"/>
+              <w:left w:w="0" w:type="dxa"/>
+              <w:right w:w="0" w:type="dxa"/>
+            </w:tcMar>
+            <w:vAlign w:val="center"/>
+          </w:tcPr>
+          <w:p>
+            <w:pPr>
+              <w:jc w:val="left"/>
+              <w:spacing w:after="40" w:before="40" w:line="240"/>
+              <w:ind w:firstLine="0" w:left="40" w:right="40"/>
+            </w:pPr>
+            <w:r xmlns:w="http://schemas.openxmlformats.org/wordprocessingml/2006/main" xmlns:wp="http://schemas.openxmlformats.org/drawingml/2006/wordprocessingDrawing" xmlns:r="http://schemas.openxmlformats.org/officeDocument/2006/relationships" xmlns:w14="http://schemas.microsoft.com/office/word/2010/wordml">
+              <w:rPr>
+                <w:rFonts w:ascii="DejaVu Sans" w:hAnsi="DejaVu Sans" w:eastAsia="DejaVu Sans" w:cs="DejaVu Sans"/>
+                <w:sz w:val="22"/>
+                <w:szCs w:val="22"/>
+                <w:color w:val="000000"/>
+              </w:rPr>
+              <w:t xml:space="preserve">2128 (46.1%)</w:t>
+            </w:r>
+          </w:p>
+        </w:tc>
+        <w:tc>
+          <w:tcPr>
+            <w:tcBorders/>
+            <w:shd w:val="clear" w:color="auto" w:fill="FFFFFF"/>
+            <w:tcMar>
+              <w:top w:w="0" w:type="dxa"/>
+              <w:bottom w:w="0" w:type="dxa"/>
+              <w:left w:w="0" w:type="dxa"/>
+              <w:right w:w="0" w:type="dxa"/>
+            </w:tcMar>
+            <w:vAlign w:val="center"/>
+          </w:tcPr>
+          <w:p>
+            <w:pPr>
+              <w:jc w:val="left"/>
+              <w:spacing w:after="40" w:before="40" w:line="240"/>
+              <w:ind w:firstLine="0" w:left="40" w:right="40"/>
+            </w:pPr>
+            <w:r xmlns:w="http://schemas.openxmlformats.org/wordprocessingml/2006/main" xmlns:wp="http://schemas.openxmlformats.org/drawingml/2006/wordprocessingDrawing" xmlns:r="http://schemas.openxmlformats.org/officeDocument/2006/relationships" xmlns:w14="http://schemas.microsoft.com/office/word/2010/wordml">
+              <w:rPr>
+                <w:rFonts w:ascii="DejaVu Sans" w:hAnsi="DejaVu Sans" w:eastAsia="DejaVu Sans" w:cs="DejaVu Sans"/>
+                <w:sz w:val="22"/>
+                <w:szCs w:val="22"/>
+                <w:color w:val="000000"/>
+              </w:rPr>
+              <w:t xml:space="preserve">39 (83%)</w:t>
+            </w:r>
+          </w:p>
+        </w:tc>
+        <w:tc>
+          <w:tcPr>
+            <w:tcBorders/>
+            <w:shd w:val="clear" w:color="auto" w:fill="FFFFFF"/>
+            <w:tcMar>
+              <w:top w:w="0" w:type="dxa"/>
+              <w:bottom w:w="0" w:type="dxa"/>
+              <w:left w:w="0" w:type="dxa"/>
+              <w:right w:w="0" w:type="dxa"/>
+            </w:tcMar>
+            <w:vAlign w:val="center"/>
+          </w:tcPr>
+          <w:p>
+            <w:pPr>
+              <w:jc w:val="left"/>
+              <w:spacing w:after="40" w:before="40" w:line="240"/>
+              <w:ind w:firstLine="0" w:left="40" w:right="40"/>
+            </w:pPr>
+            <w:r xmlns:w="http://schemas.openxmlformats.org/wordprocessingml/2006/main" xmlns:wp="http://schemas.openxmlformats.org/drawingml/2006/wordprocessingDrawing" xmlns:r="http://schemas.openxmlformats.org/officeDocument/2006/relationships" xmlns:w14="http://schemas.microsoft.com/office/word/2010/wordml">
+              <w:rPr>
+                <w:rFonts w:ascii="DejaVu Sans" w:hAnsi="DejaVu Sans" w:eastAsia="DejaVu Sans" w:cs="DejaVu Sans"/>
+                <w:sz w:val="22"/>
+                <w:szCs w:val="22"/>
+                <w:color w:val="000000"/>
+              </w:rPr>
+              <w:t xml:space="preserve">1702 (50.3%)</w:t>
+            </w:r>
+          </w:p>
+        </w:tc>
+        <w:tc>
+          <w:tcPr>
+            <w:tcBorders/>
+            <w:shd w:val="clear" w:color="auto" w:fill="FFFFFF"/>
+            <w:tcMar>
+              <w:top w:w="0" w:type="dxa"/>
+              <w:bottom w:w="0" w:type="dxa"/>
+              <w:left w:w="0" w:type="dxa"/>
+              <w:right w:w="0" w:type="dxa"/>
+            </w:tcMar>
+            <w:vAlign w:val="center"/>
+          </w:tcPr>
+          <w:p>
+            <w:pPr>
+              <w:jc w:val="left"/>
+              <w:spacing w:after="40" w:before="40" w:line="240"/>
+              <w:ind w:firstLine="0" w:left="40" w:right="40"/>
+            </w:pPr>
+            <w:r xmlns:w="http://schemas.openxmlformats.org/wordprocessingml/2006/main" xmlns:wp="http://schemas.openxmlformats.org/drawingml/2006/wordprocessingDrawing" xmlns:r="http://schemas.openxmlformats.org/officeDocument/2006/relationships" xmlns:w14="http://schemas.microsoft.com/office/word/2010/wordml">
+              <w:rPr>
+                <w:rFonts w:ascii="DejaVu Sans" w:hAnsi="DejaVu Sans" w:eastAsia="DejaVu Sans" w:cs="DejaVu Sans"/>
+                <w:sz w:val="22"/>
+                <w:szCs w:val="22"/>
+                <w:color w:val="000000"/>
+              </w:rPr>
+              <w:t xml:space="preserve">387 (32.6%)</w:t>
+            </w:r>
+          </w:p>
+        </w:tc>
+      </w:tr>
+      <w:tr>
+        <w:trPr>
+          <w:cantSplit/>
+          <w:trHeight w:val="624" w:hRule="auto"/>
+        </w:trPr>
+        <w:tc>
+          <w:tcPr>
+            <w:tcBorders/>
+            <w:shd w:val="clear" w:color="auto" w:fill="FFFFFF"/>
+            <w:tcMar>
+              <w:top w:w="0" w:type="dxa"/>
+              <w:bottom w:w="0" w:type="dxa"/>
+              <w:left w:w="0" w:type="dxa"/>
+              <w:right w:w="0" w:type="dxa"/>
+            </w:tcMar>
+            <w:vAlign w:val="center"/>
+          </w:tcPr>
+          <w:p>
+            <w:pPr>
+              <w:jc w:val="left"/>
+              <w:spacing w:after="40" w:before="40" w:line="240"/>
+              <w:ind w:firstLine="0" w:left="40" w:right="40"/>
+            </w:pPr>
+            <w:r xmlns:w="http://schemas.openxmlformats.org/wordprocessingml/2006/main" xmlns:wp="http://schemas.openxmlformats.org/drawingml/2006/wordprocessingDrawing" xmlns:r="http://schemas.openxmlformats.org/officeDocument/2006/relationships" xmlns:w14="http://schemas.microsoft.com/office/word/2010/wordml">
+              <w:rPr>
+                <w:rFonts w:ascii="DejaVu Sans" w:hAnsi="DejaVu Sans" w:eastAsia="DejaVu Sans" w:cs="DejaVu Sans"/>
+                <w:sz w:val="22"/>
+                <w:szCs w:val="22"/>
+                <w:color w:val="000000"/>
+              </w:rPr>
+              <w:t xml:space="preserve">Age of Death</w:t>
+            </w:r>
+          </w:p>
+        </w:tc>
+        <w:tc>
+          <w:tcPr>
+            <w:tcBorders/>
+            <w:shd w:val="clear" w:color="auto" w:fill="FFFFFF"/>
+            <w:tcMar>
+              <w:top w:w="0" w:type="dxa"/>
+              <w:bottom w:w="0" w:type="dxa"/>
+              <w:left w:w="0" w:type="dxa"/>
+              <w:right w:w="0" w:type="dxa"/>
+            </w:tcMar>
+            <w:vAlign w:val="center"/>
+          </w:tcPr>
+          <w:p>
+            <w:pPr>
+              <w:jc w:val="left"/>
+              <w:spacing w:after="40" w:before="40" w:line="240"/>
+              <w:ind w:firstLine="0" w:left="40" w:right="40"/>
+            </w:pPr>
+            <w:r xmlns:w="http://schemas.openxmlformats.org/wordprocessingml/2006/main" xmlns:wp="http://schemas.openxmlformats.org/drawingml/2006/wordprocessingDrawing" xmlns:r="http://schemas.openxmlformats.org/officeDocument/2006/relationships" xmlns:w14="http://schemas.microsoft.com/office/word/2010/wordml">
+              <w:rPr>
+                <w:rFonts w:ascii="DejaVu Sans" w:hAnsi="DejaVu Sans" w:eastAsia="DejaVu Sans" w:cs="DejaVu Sans"/>
+                <w:sz w:val="22"/>
+                <w:szCs w:val="22"/>
+                <w:color w:val="000000"/>
+              </w:rPr>
+              <w:t xml:space="preserve"/>
+            </w:r>
+          </w:p>
+        </w:tc>
+        <w:tc>
+          <w:tcPr>
+            <w:tcBorders/>
+            <w:shd w:val="clear" w:color="auto" w:fill="FFFFFF"/>
+            <w:tcMar>
+              <w:top w:w="0" w:type="dxa"/>
+              <w:bottom w:w="0" w:type="dxa"/>
+              <w:left w:w="0" w:type="dxa"/>
+              <w:right w:w="0" w:type="dxa"/>
+            </w:tcMar>
+            <w:vAlign w:val="center"/>
+          </w:tcPr>
+          <w:p>
+            <w:pPr>
+              <w:jc w:val="left"/>
+              <w:spacing w:after="40" w:before="40" w:line="240"/>
+              <w:ind w:firstLine="0" w:left="40" w:right="40"/>
+            </w:pPr>
+            <w:r xmlns:w="http://schemas.openxmlformats.org/wordprocessingml/2006/main" xmlns:wp="http://schemas.openxmlformats.org/drawingml/2006/wordprocessingDrawing" xmlns:r="http://schemas.openxmlformats.org/officeDocument/2006/relationships" xmlns:w14="http://schemas.microsoft.com/office/word/2010/wordml">
+              <w:rPr>
+                <w:rFonts w:ascii="DejaVu Sans" w:hAnsi="DejaVu Sans" w:eastAsia="DejaVu Sans" w:cs="DejaVu Sans"/>
+                <w:sz w:val="22"/>
+                <w:szCs w:val="22"/>
+                <w:color w:val="000000"/>
+              </w:rPr>
+              <w:t xml:space="preserve"/>
+            </w:r>
+          </w:p>
+        </w:tc>
+        <w:tc>
+          <w:tcPr>
+            <w:tcBorders/>
+            <w:shd w:val="clear" w:color="auto" w:fill="FFFFFF"/>
+            <w:tcMar>
+              <w:top w:w="0" w:type="dxa"/>
+              <w:bottom w:w="0" w:type="dxa"/>
+              <w:left w:w="0" w:type="dxa"/>
+              <w:right w:w="0" w:type="dxa"/>
+            </w:tcMar>
+            <w:vAlign w:val="center"/>
+          </w:tcPr>
+          <w:p>
+            <w:pPr>
+              <w:jc w:val="left"/>
+              <w:spacing w:after="40" w:before="40" w:line="240"/>
+              <w:ind w:firstLine="0" w:left="40" w:right="40"/>
+            </w:pPr>
+            <w:r xmlns:w="http://schemas.openxmlformats.org/wordprocessingml/2006/main" xmlns:wp="http://schemas.openxmlformats.org/drawingml/2006/wordprocessingDrawing" xmlns:r="http://schemas.openxmlformats.org/officeDocument/2006/relationships" xmlns:w14="http://schemas.microsoft.com/office/word/2010/wordml">
+              <w:rPr>
+                <w:rFonts w:ascii="DejaVu Sans" w:hAnsi="DejaVu Sans" w:eastAsia="DejaVu Sans" w:cs="DejaVu Sans"/>
+                <w:sz w:val="22"/>
+                <w:szCs w:val="22"/>
+                <w:color w:val="000000"/>
+              </w:rPr>
+              <w:t xml:space="preserve"/>
+            </w:r>
+          </w:p>
+        </w:tc>
+        <w:tc>
+          <w:tcPr>
+            <w:tcBorders/>
+            <w:shd w:val="clear" w:color="auto" w:fill="FFFFFF"/>
+            <w:tcMar>
+              <w:top w:w="0" w:type="dxa"/>
+              <w:bottom w:w="0" w:type="dxa"/>
+              <w:left w:w="0" w:type="dxa"/>
+              <w:right w:w="0" w:type="dxa"/>
+            </w:tcMar>
+            <w:vAlign w:val="center"/>
+          </w:tcPr>
+          <w:p>
+            <w:pPr>
+              <w:jc w:val="left"/>
+              <w:spacing w:after="40" w:before="40" w:line="240"/>
+              <w:ind w:firstLine="0" w:left="40" w:right="40"/>
+            </w:pPr>
+            <w:r xmlns:w="http://schemas.openxmlformats.org/wordprocessingml/2006/main" xmlns:wp="http://schemas.openxmlformats.org/drawingml/2006/wordprocessingDrawing" xmlns:r="http://schemas.openxmlformats.org/officeDocument/2006/relationships" xmlns:w14="http://schemas.microsoft.com/office/word/2010/wordml">
+              <w:rPr>
+                <w:rFonts w:ascii="DejaVu Sans" w:hAnsi="DejaVu Sans" w:eastAsia="DejaVu Sans" w:cs="DejaVu Sans"/>
+                <w:sz w:val="22"/>
+                <w:szCs w:val="22"/>
+                <w:color w:val="000000"/>
+              </w:rPr>
+              <w:t xml:space="preserve"/>
+            </w:r>
+          </w:p>
+        </w:tc>
+        <w:tc>
+          <w:tcPr>
+            <w:tcBorders/>
+            <w:shd w:val="clear" w:color="auto" w:fill="FFFFFF"/>
+            <w:tcMar>
+              <w:top w:w="0" w:type="dxa"/>
+              <w:bottom w:w="0" w:type="dxa"/>
+              <w:left w:w="0" w:type="dxa"/>
+              <w:right w:w="0" w:type="dxa"/>
+            </w:tcMar>
+            <w:vAlign w:val="center"/>
+          </w:tcPr>
+          <w:p>
+            <w:pPr>
+              <w:jc w:val="left"/>
+              <w:spacing w:after="40" w:before="40" w:line="240"/>
+              <w:ind w:firstLine="0" w:left="40" w:right="40"/>
+            </w:pPr>
+            <w:r xmlns:w="http://schemas.openxmlformats.org/wordprocessingml/2006/main" xmlns:wp="http://schemas.openxmlformats.org/drawingml/2006/wordprocessingDrawing" xmlns:r="http://schemas.openxmlformats.org/officeDocument/2006/relationships" xmlns:w14="http://schemas.microsoft.com/office/word/2010/wordml">
+              <w:rPr>
+                <w:rFonts w:ascii="DejaVu Sans" w:hAnsi="DejaVu Sans" w:eastAsia="DejaVu Sans" w:cs="DejaVu Sans"/>
+                <w:sz w:val="22"/>
+                <w:szCs w:val="22"/>
+                <w:color w:val="000000"/>
+              </w:rPr>
+              <w:t xml:space="preserve"/>
+            </w:r>
+          </w:p>
+        </w:tc>
+      </w:tr>
+      <w:tr>
+        <w:trPr>
+          <w:cantSplit/>
+          <w:trHeight w:val="607" w:hRule="auto"/>
+        </w:trPr>
+        <w:tc>
+          <w:tcPr>
+            <w:tcBorders/>
+            <w:shd w:val="clear" w:color="auto" w:fill="FFFFFF"/>
+            <w:tcMar>
+              <w:top w:w="0" w:type="dxa"/>
+              <w:bottom w:w="0" w:type="dxa"/>
+              <w:left w:w="0" w:type="dxa"/>
+              <w:right w:w="0" w:type="dxa"/>
+            </w:tcMar>
+            <w:vAlign w:val="center"/>
+          </w:tcPr>
+          <w:p>
+            <w:pPr>
+              <w:jc w:val="left"/>
+              <w:spacing w:after="40" w:before="40" w:line="240"/>
+              <w:ind w:firstLine="0" w:left="40" w:right="40"/>
+            </w:pPr>
+            <w:r xmlns:w="http://schemas.openxmlformats.org/wordprocessingml/2006/main" xmlns:wp="http://schemas.openxmlformats.org/drawingml/2006/wordprocessingDrawing" xmlns:r="http://schemas.openxmlformats.org/officeDocument/2006/relationships" xmlns:w14="http://schemas.microsoft.com/office/word/2010/wordml">
+              <w:rPr>
+                <w:rFonts w:ascii="DejaVu Sans" w:hAnsi="DejaVu Sans" w:eastAsia="DejaVu Sans" w:cs="DejaVu Sans"/>
+                <w:sz w:val="22"/>
+                <w:szCs w:val="22"/>
+                <w:color w:val="000000"/>
+              </w:rPr>
+              <w:t xml:space="preserve"/>
+            </w:r>
+          </w:p>
+        </w:tc>
+        <w:tc>
+          <w:tcPr>
+            <w:tcBorders/>
+            <w:shd w:val="clear" w:color="auto" w:fill="FFFFFF"/>
+            <w:tcMar>
+              <w:top w:w="0" w:type="dxa"/>
+              <w:bottom w:w="0" w:type="dxa"/>
+              <w:left w:w="0" w:type="dxa"/>
+              <w:right w:w="0" w:type="dxa"/>
+            </w:tcMar>
+            <w:vAlign w:val="center"/>
+          </w:tcPr>
+          <w:p>
+            <w:pPr>
+              <w:jc w:val="left"/>
+              <w:spacing w:after="40" w:before="40" w:line="240"/>
+              <w:ind w:firstLine="0" w:left="40" w:right="40"/>
+            </w:pPr>
+            <w:r xmlns:w="http://schemas.openxmlformats.org/wordprocessingml/2006/main" xmlns:wp="http://schemas.openxmlformats.org/drawingml/2006/wordprocessingDrawing" xmlns:r="http://schemas.openxmlformats.org/officeDocument/2006/relationships" xmlns:w14="http://schemas.microsoft.com/office/word/2010/wordml">
+              <w:rPr>
+                <w:rFonts w:ascii="DejaVu Sans" w:hAnsi="DejaVu Sans" w:eastAsia="DejaVu Sans" w:cs="DejaVu Sans"/>
+                <w:sz w:val="22"/>
+                <w:szCs w:val="22"/>
+                <w:color w:val="000000"/>
+              </w:rPr>
+              <w:t xml:space="preserve">Mean (SD)</w:t>
+            </w:r>
+          </w:p>
+        </w:tc>
+        <w:tc>
+          <w:tcPr>
+            <w:tcBorders/>
+            <w:shd w:val="clear" w:color="auto" w:fill="FFFFFF"/>
+            <w:tcMar>
+              <w:top w:w="0" w:type="dxa"/>
+              <w:bottom w:w="0" w:type="dxa"/>
+              <w:left w:w="0" w:type="dxa"/>
+              <w:right w:w="0" w:type="dxa"/>
+            </w:tcMar>
+            <w:vAlign w:val="center"/>
+          </w:tcPr>
+          <w:p>
+            <w:pPr>
+              <w:jc w:val="left"/>
+              <w:spacing w:after="40" w:before="40" w:line="240"/>
+              <w:ind w:firstLine="0" w:left="40" w:right="40"/>
+            </w:pPr>
+            <w:r xmlns:w="http://schemas.openxmlformats.org/wordprocessingml/2006/main" xmlns:wp="http://schemas.openxmlformats.org/drawingml/2006/wordprocessingDrawing" xmlns:r="http://schemas.openxmlformats.org/officeDocument/2006/relationships" xmlns:w14="http://schemas.microsoft.com/office/word/2010/wordml">
+              <w:rPr>
+                <w:rFonts w:ascii="DejaVu Sans" w:hAnsi="DejaVu Sans" w:eastAsia="DejaVu Sans" w:cs="DejaVu Sans"/>
+                <w:sz w:val="22"/>
+                <w:szCs w:val="22"/>
+                <w:color w:val="000000"/>
+              </w:rPr>
+              <w:t xml:space="preserve">84 (9.3)</w:t>
+            </w:r>
+          </w:p>
+        </w:tc>
+        <w:tc>
+          <w:tcPr>
+            <w:tcBorders/>
+            <w:shd w:val="clear" w:color="auto" w:fill="FFFFFF"/>
+            <w:tcMar>
+              <w:top w:w="0" w:type="dxa"/>
+              <w:bottom w:w="0" w:type="dxa"/>
+              <w:left w:w="0" w:type="dxa"/>
+              <w:right w:w="0" w:type="dxa"/>
+            </w:tcMar>
+            <w:vAlign w:val="center"/>
+          </w:tcPr>
+          <w:p>
+            <w:pPr>
+              <w:jc w:val="left"/>
+              <w:spacing w:after="40" w:before="40" w:line="240"/>
+              <w:ind w:firstLine="0" w:left="40" w:right="40"/>
+            </w:pPr>
+            <w:r xmlns:w="http://schemas.openxmlformats.org/wordprocessingml/2006/main" xmlns:wp="http://schemas.openxmlformats.org/drawingml/2006/wordprocessingDrawing" xmlns:r="http://schemas.openxmlformats.org/officeDocument/2006/relationships" xmlns:w14="http://schemas.microsoft.com/office/word/2010/wordml">
+              <w:rPr>
+                <w:rFonts w:ascii="DejaVu Sans" w:hAnsi="DejaVu Sans" w:eastAsia="DejaVu Sans" w:cs="DejaVu Sans"/>
+                <w:sz w:val="22"/>
+                <w:szCs w:val="22"/>
+                <w:color w:val="000000"/>
+              </w:rPr>
+              <w:t xml:space="preserve">83.3 (7.1)</w:t>
+            </w:r>
+          </w:p>
+        </w:tc>
+        <w:tc>
+          <w:tcPr>
+            <w:tcBorders/>
+            <w:shd w:val="clear" w:color="auto" w:fill="FFFFFF"/>
+            <w:tcMar>
+              <w:top w:w="0" w:type="dxa"/>
+              <w:bottom w:w="0" w:type="dxa"/>
+              <w:left w:w="0" w:type="dxa"/>
+              <w:right w:w="0" w:type="dxa"/>
+            </w:tcMar>
+            <w:vAlign w:val="center"/>
+          </w:tcPr>
+          <w:p>
+            <w:pPr>
+              <w:jc w:val="left"/>
+              <w:spacing w:after="40" w:before="40" w:line="240"/>
+              <w:ind w:firstLine="0" w:left="40" w:right="40"/>
+            </w:pPr>
+            <w:r xmlns:w="http://schemas.openxmlformats.org/wordprocessingml/2006/main" xmlns:wp="http://schemas.openxmlformats.org/drawingml/2006/wordprocessingDrawing" xmlns:r="http://schemas.openxmlformats.org/officeDocument/2006/relationships" xmlns:w14="http://schemas.microsoft.com/office/word/2010/wordml">
+              <w:rPr>
+                <w:rFonts w:ascii="DejaVu Sans" w:hAnsi="DejaVu Sans" w:eastAsia="DejaVu Sans" w:cs="DejaVu Sans"/>
+                <w:sz w:val="22"/>
+                <w:szCs w:val="22"/>
+                <w:color w:val="000000"/>
+              </w:rPr>
+              <w:t xml:space="preserve">82 (9.4)</w:t>
+            </w:r>
+          </w:p>
+        </w:tc>
+        <w:tc>
+          <w:tcPr>
+            <w:tcBorders/>
+            <w:shd w:val="clear" w:color="auto" w:fill="FFFFFF"/>
+            <w:tcMar>
+              <w:top w:w="0" w:type="dxa"/>
+              <w:bottom w:w="0" w:type="dxa"/>
+              <w:left w:w="0" w:type="dxa"/>
+              <w:right w:w="0" w:type="dxa"/>
+            </w:tcMar>
+            <w:vAlign w:val="center"/>
+          </w:tcPr>
+          <w:p>
+            <w:pPr>
+              <w:jc w:val="left"/>
+              <w:spacing w:after="40" w:before="40" w:line="240"/>
+              <w:ind w:firstLine="0" w:left="40" w:right="40"/>
+            </w:pPr>
+            <w:r xmlns:w="http://schemas.openxmlformats.org/wordprocessingml/2006/main" xmlns:wp="http://schemas.openxmlformats.org/drawingml/2006/wordprocessingDrawing" xmlns:r="http://schemas.openxmlformats.org/officeDocument/2006/relationships" xmlns:w14="http://schemas.microsoft.com/office/word/2010/wordml">
+              <w:rPr>
+                <w:rFonts w:ascii="DejaVu Sans" w:hAnsi="DejaVu Sans" w:eastAsia="DejaVu Sans" w:cs="DejaVu Sans"/>
+                <w:sz w:val="22"/>
+                <w:szCs w:val="22"/>
+                <w:color w:val="000000"/>
+              </w:rPr>
+              <w:t xml:space="preserve">89.6 (6.5)</w:t>
+            </w:r>
+          </w:p>
+        </w:tc>
+      </w:tr>
+      <w:tr>
+        <w:trPr>
+          <w:cantSplit/>
+          <w:trHeight w:val="607" w:hRule="auto"/>
+        </w:trPr>
+        <w:tc>
+          <w:tcPr>
+            <w:tcBorders>
+              <w:bottom w:val="single" w:sz="16" w:space="0" w:color="666666"/>
+            </w:tcBorders>
+            <w:shd w:val="clear" w:color="auto" w:fill="FFFFFF"/>
+            <w:tcMar>
+              <w:top w:w="0" w:type="dxa"/>
+              <w:bottom w:w="0" w:type="dxa"/>
+              <w:left w:w="0" w:type="dxa"/>
+              <w:right w:w="0" w:type="dxa"/>
+            </w:tcMar>
+            <w:vAlign w:val="center"/>
+          </w:tcPr>
+          <w:p>
+            <w:pPr>
+              <w:jc w:val="left"/>
+              <w:spacing w:after="40" w:before="40" w:line="240"/>
+              <w:ind w:firstLine="0" w:left="40" w:right="40"/>
+            </w:pPr>
+            <w:r xmlns:w="http://schemas.openxmlformats.org/wordprocessingml/2006/main" xmlns:wp="http://schemas.openxmlformats.org/drawingml/2006/wordprocessingDrawing" xmlns:r="http://schemas.openxmlformats.org/officeDocument/2006/relationships" xmlns:w14="http://schemas.microsoft.com/office/word/2010/wordml">
+              <w:rPr>
+                <w:rFonts w:ascii="DejaVu Sans" w:hAnsi="DejaVu Sans" w:eastAsia="DejaVu Sans" w:cs="DejaVu Sans"/>
+                <w:sz w:val="22"/>
+                <w:szCs w:val="22"/>
+                <w:color w:val="000000"/>
+              </w:rPr>
+              <w:t xml:space="preserve"/>
+            </w:r>
+          </w:p>
+        </w:tc>
+        <w:tc>
+          <w:tcPr>
+            <w:tcBorders>
+              <w:bottom w:val="single" w:sz="16" w:space="0" w:color="666666"/>
+            </w:tcBorders>
+            <w:shd w:val="clear" w:color="auto" w:fill="FFFFFF"/>
+            <w:tcMar>
+              <w:top w:w="0" w:type="dxa"/>
+              <w:bottom w:w="0" w:type="dxa"/>
+              <w:left w:w="0" w:type="dxa"/>
+              <w:right w:w="0" w:type="dxa"/>
+            </w:tcMar>
+            <w:vAlign w:val="center"/>
+          </w:tcPr>
+          <w:p>
+            <w:pPr>
+              <w:jc w:val="left"/>
+              <w:spacing w:after="40" w:before="40" w:line="240"/>
+              <w:ind w:firstLine="0" w:left="40" w:right="40"/>
+            </w:pPr>
+            <w:r xmlns:w="http://schemas.openxmlformats.org/wordprocessingml/2006/main" xmlns:wp="http://schemas.openxmlformats.org/drawingml/2006/wordprocessingDrawing" xmlns:r="http://schemas.openxmlformats.org/officeDocument/2006/relationships" xmlns:w14="http://schemas.microsoft.com/office/word/2010/wordml">
+              <w:rPr>
+                <w:rFonts w:ascii="DejaVu Sans" w:hAnsi="DejaVu Sans" w:eastAsia="DejaVu Sans" w:cs="DejaVu Sans"/>
+                <w:sz w:val="22"/>
+                <w:szCs w:val="22"/>
+                <w:color w:val="000000"/>
+              </w:rPr>
+              <w:t xml:space="preserve">Median [Min, Max]</w:t>
+            </w:r>
+          </w:p>
+        </w:tc>
+        <w:tc>
+          <w:tcPr>
+            <w:tcBorders>
+              <w:bottom w:val="single" w:sz="16" w:space="0" w:color="666666"/>
+            </w:tcBorders>
+            <w:shd w:val="clear" w:color="auto" w:fill="FFFFFF"/>
+            <w:tcMar>
+              <w:top w:w="0" w:type="dxa"/>
+              <w:bottom w:w="0" w:type="dxa"/>
+              <w:left w:w="0" w:type="dxa"/>
+              <w:right w:w="0" w:type="dxa"/>
+            </w:tcMar>
+            <w:vAlign w:val="center"/>
+          </w:tcPr>
+          <w:p>
+            <w:pPr>
+              <w:jc w:val="left"/>
+              <w:spacing w:after="40" w:before="40" w:line="240"/>
+              <w:ind w:firstLine="0" w:left="40" w:right="40"/>
+            </w:pPr>
+            <w:r xmlns:w="http://schemas.openxmlformats.org/wordprocessingml/2006/main" xmlns:wp="http://schemas.openxmlformats.org/drawingml/2006/wordprocessingDrawing" xmlns:r="http://schemas.openxmlformats.org/officeDocument/2006/relationships" xmlns:w14="http://schemas.microsoft.com/office/word/2010/wordml">
+              <w:rPr>
+                <w:rFonts w:ascii="DejaVu Sans" w:hAnsi="DejaVu Sans" w:eastAsia="DejaVu Sans" w:cs="DejaVu Sans"/>
+                <w:sz w:val="22"/>
+                <w:szCs w:val="22"/>
+                <w:color w:val="000000"/>
+              </w:rPr>
+              <w:t xml:space="preserve">85 [47, 111]</w:t>
+            </w:r>
+          </w:p>
+        </w:tc>
+        <w:tc>
+          <w:tcPr>
+            <w:tcBorders>
+              <w:bottom w:val="single" w:sz="16" w:space="0" w:color="666666"/>
+            </w:tcBorders>
+            <w:shd w:val="clear" w:color="auto" w:fill="FFFFFF"/>
+            <w:tcMar>
+              <w:top w:w="0" w:type="dxa"/>
+              <w:bottom w:w="0" w:type="dxa"/>
+              <w:left w:w="0" w:type="dxa"/>
+              <w:right w:w="0" w:type="dxa"/>
+            </w:tcMar>
+            <w:vAlign w:val="center"/>
+          </w:tcPr>
+          <w:p>
+            <w:pPr>
+              <w:jc w:val="left"/>
+              <w:spacing w:after="40" w:before="40" w:line="240"/>
+              <w:ind w:firstLine="0" w:left="40" w:right="40"/>
+            </w:pPr>
+            <w:r xmlns:w="http://schemas.openxmlformats.org/wordprocessingml/2006/main" xmlns:wp="http://schemas.openxmlformats.org/drawingml/2006/wordprocessingDrawing" xmlns:r="http://schemas.openxmlformats.org/officeDocument/2006/relationships" xmlns:w14="http://schemas.microsoft.com/office/word/2010/wordml">
+              <w:rPr>
+                <w:rFonts w:ascii="DejaVu Sans" w:hAnsi="DejaVu Sans" w:eastAsia="DejaVu Sans" w:cs="DejaVu Sans"/>
+                <w:sz w:val="22"/>
+                <w:szCs w:val="22"/>
+                <w:color w:val="000000"/>
+              </w:rPr>
+              <w:t xml:space="preserve">84 [59, 97]</w:t>
+            </w:r>
+          </w:p>
+        </w:tc>
+        <w:tc>
+          <w:tcPr>
+            <w:tcBorders>
+              <w:bottom w:val="single" w:sz="16" w:space="0" w:color="666666"/>
+            </w:tcBorders>
+            <w:shd w:val="clear" w:color="auto" w:fill="FFFFFF"/>
+            <w:tcMar>
+              <w:top w:w="0" w:type="dxa"/>
+              <w:bottom w:w="0" w:type="dxa"/>
+              <w:left w:w="0" w:type="dxa"/>
+              <w:right w:w="0" w:type="dxa"/>
+            </w:tcMar>
+            <w:vAlign w:val="center"/>
+          </w:tcPr>
+          <w:p>
+            <w:pPr>
+              <w:jc w:val="left"/>
+              <w:spacing w:after="40" w:before="40" w:line="240"/>
+              <w:ind w:firstLine="0" w:left="40" w:right="40"/>
+            </w:pPr>
+            <w:r xmlns:w="http://schemas.openxmlformats.org/wordprocessingml/2006/main" xmlns:wp="http://schemas.openxmlformats.org/drawingml/2006/wordprocessingDrawing" xmlns:r="http://schemas.openxmlformats.org/officeDocument/2006/relationships" xmlns:w14="http://schemas.microsoft.com/office/word/2010/wordml">
+              <w:rPr>
+                <w:rFonts w:ascii="DejaVu Sans" w:hAnsi="DejaVu Sans" w:eastAsia="DejaVu Sans" w:cs="DejaVu Sans"/>
+                <w:sz w:val="22"/>
+                <w:szCs w:val="22"/>
+                <w:color w:val="000000"/>
+              </w:rPr>
+              <w:t xml:space="preserve">83 [47, 111]</w:t>
+            </w:r>
+          </w:p>
+        </w:tc>
+        <w:tc>
+          <w:tcPr>
+            <w:tcBorders>
+              <w:bottom w:val="single" w:sz="16" w:space="0" w:color="666666"/>
+            </w:tcBorders>
+            <w:shd w:val="clear" w:color="auto" w:fill="FFFFFF"/>
+            <w:tcMar>
+              <w:top w:w="0" w:type="dxa"/>
+              <w:bottom w:w="0" w:type="dxa"/>
+              <w:left w:w="0" w:type="dxa"/>
+              <w:right w:w="0" w:type="dxa"/>
+            </w:tcMar>
+            <w:vAlign w:val="center"/>
+          </w:tcPr>
+          <w:p>
+            <w:pPr>
+              <w:jc w:val="left"/>
+              <w:spacing w:after="40" w:before="40" w:line="240"/>
+              <w:ind w:firstLine="0" w:left="40" w:right="40"/>
+            </w:pPr>
+            <w:r xmlns:w="http://schemas.openxmlformats.org/wordprocessingml/2006/main" xmlns:wp="http://schemas.openxmlformats.org/drawingml/2006/wordprocessingDrawing" xmlns:r="http://schemas.openxmlformats.org/officeDocument/2006/relationships" xmlns:w14="http://schemas.microsoft.com/office/word/2010/wordml">
+              <w:rPr>
+                <w:rFonts w:ascii="DejaVu Sans" w:hAnsi="DejaVu Sans" w:eastAsia="DejaVu Sans" w:cs="DejaVu Sans"/>
+                <w:sz w:val="22"/>
+                <w:szCs w:val="22"/>
+                <w:color w:val="000000"/>
+              </w:rPr>
+              <w:t xml:space="preserve">90 [66, 108.3]</w:t>
+            </w:r>
+          </w:p>
+        </w:tc>
+      </w:tr>
+    </w:tbl>
     <w:bookmarkStart w:id="37" w:name="single-variant-analyses-1"/>
     <w:p>
       <w:pPr>
@@ -2308,13 +4515,13 @@
       </w:r>
     </w:p>
     <w:bookmarkEnd w:id="43"/>
-    <w:bookmarkStart w:id="44" w:name="code"/>
+    <w:bookmarkStart w:id="44" w:name="code-stash"/>
     <w:p>
       <w:pPr>
         <w:pStyle w:val="Heading1"/>
       </w:pPr>
       <w:r>
-        <w:t xml:space="preserve">Code</w:t>
+        <w:t xml:space="preserve">Code Stash</w:t>
       </w:r>
     </w:p>
     <w:bookmarkEnd w:id="44"/>

</xml_diff>